<commit_message>
update after supervisor comments
</commit_message>
<xml_diff>
--- a/reports/appraisal_report.docx
+++ b/reports/appraisal_report.docx
@@ -93,7 +93,7 @@
         <w:pStyle w:val="Date"/>
       </w:pPr>
       <w:r>
-        <w:t xml:space="preserve">2021-09-24</w:t>
+        <w:t xml:space="preserve">2021-10-04</w:t>
       </w:r>
     </w:p>
     <w:bookmarkStart w:id="28" w:name="introduction"/>
@@ -163,16 +163,13 @@
         <w:t xml:space="preserve">, 2020)</w:t>
       </w:r>
       <w:r>
-        <w:t xml:space="preserve">. Up to 58% of these infectious diseases are considered zoonotic, either through direct transmission from zoonotic sources (e.g. Ebola virus disease, Lassa fever, Nipah virus) or emerging from a zoonotic origin (e.g. HIV, multiple influenza strains)</w:t>
-      </w:r>
-      <w:r>
-        <w:t xml:space="preserve"> </w:t>
-      </w:r>
-      <w:r>
-        <w:t xml:space="preserve">(Woolhouse and Gowtage-Sequeria, 2005)</w:t>
-      </w:r>
-      <w:r>
-        <w:t xml:space="preserve">. Global pandemics such as the ongoing HIV and SARS-CoV-2 outbreaks demonstrate the potential impact of zoonotic diseases on human mental and physical health in a highly connected world</w:t>
+        <w:t xml:space="preserve">. Up to 58% of these infectious diseases are considered zoonotic, either through direct transmission from zoonotic sources (e.g. Ebola virus disease, Lassa fever, Nipah virus) or emerging from a zoonotic origin (e.g. HIV, multiple influenza strains, SARS-CoV and MERS-CoV) [</w:t>
+      </w:r>
+      <w:r>
+        <w:t xml:space="preserve">Woolhouse and Gowtage-Sequeria (2005)</w:t>
+      </w:r>
+      <w:r>
+        <w:t xml:space="preserve">; de_wit]. Global pandemics such as the ongoing HIV and SARS-CoV-2 outbreaks demonstrate the potential impact of zoonotic diseases on human mental and physical health in a highly connected world</w:t>
       </w:r>
       <w:r>
         <w:t xml:space="preserve"> </w:t>
@@ -271,7 +268,7 @@
         <w:t xml:space="preserve"> </w:t>
       </w:r>
       <w:r>
-        <w:t xml:space="preserve">(Figure 1. A). In addition, such changes can allow pathogens to viably persist in the environment for prolonged periods. For example, increased precipitation in Fiji has been associated with increased leptospirosis risk</w:t>
+        <w:t xml:space="preserve">(Figure 1. A). In addition, such changes can allow pathogens to viably persist in the environment for prolonged periods. For example, increased precipitation in Fiji has been associated with increased number of human cases of leptospirosis and an increased risk of infection</w:t>
       </w:r>
       <w:r>
         <w:t xml:space="preserve"> </w:t>
@@ -293,7 +290,7 @@
         <w:t xml:space="preserve">, 2016)</w:t>
       </w:r>
       <w:r>
-        <w:t xml:space="preserve">. Second, with regards to the zoonotic host populations, land use modification including deforestation and subsequent conversion to agricultural or urban habitats (Figure 1. B) can lead to their increased abundance</w:t>
+        <w:t xml:space="preserve">. Second, with regards to reservoir populations, land use modification including deforestation and subsequent conversion to agricultural or urban habitats (Figure 1. B) can lead to their increased abundance</w:t>
       </w:r>
       <w:r>
         <w:t xml:space="preserve"> </w:t>
@@ -340,7 +337,7 @@
         <w:t xml:space="preserve">, 2020)</w:t>
       </w:r>
       <w:r>
-        <w:t xml:space="preserve">. These alterations to zoonotic host species’ assemblages can lead to a reduction in the</w:t>
+        <w:t xml:space="preserve">. These alterations to species’ assemblages can lead to a reduction in the</w:t>
       </w:r>
       <w:r>
         <w:t xml:space="preserve"> </w:t>
@@ -355,7 +352,7 @@
         <w:t xml:space="preserve">”</w:t>
       </w:r>
       <w:r>
-        <w:t xml:space="preserve">, defined as - increasing species diversity (species richness plus evenness) within the host community reducing disease risk as measured by infection prevalence</w:t>
+        <w:t xml:space="preserve">, defined as - increasing species diversity (species richness plus evenness) within the host community reducing zoonotic disease risk as measured by infection prevalence</w:t>
       </w:r>
       <w:r>
         <w:t xml:space="preserve"> </w:t>
@@ -386,7 +383,7 @@
         <w:t xml:space="preserve">, 2015)</w:t>
       </w:r>
       <w:r>
-        <w:t xml:space="preserve">, with reduced biodiversity increasing the prevalence of zoonotic infectious diseases within host species</w:t>
+        <w:t xml:space="preserve">, with reduced biodiversity increasing the prevalence of zoonotic pathogens within host species</w:t>
       </w:r>
       <w:r>
         <w:t xml:space="preserve"> </w:t>
@@ -461,7 +458,7 @@
         <w:t xml:space="preserve"> </w:t>
       </w:r>
       <w:r>
-        <w:t xml:space="preserve">or become novel hosts for endemic zoonotic diseases</w:t>
+        <w:t xml:space="preserve">or become novel hosts for zoonoses</w:t>
       </w:r>
       <w:r>
         <w:t xml:space="preserve"> </w:t>
@@ -470,6 +467,57 @@
         <w:t xml:space="preserve">(Daszak, Cunningham and Hyatt, 2000)</w:t>
       </w:r>
       <w:r>
+        <w:t xml:space="preserve">. Further, introduction of domesticated livestock and agricultural intensification is an important driver of zoonotic risk, firstly, through food-borne zoonoses (e.g.,</w:t>
+      </w:r>
+      <w:r>
+        <w:t xml:space="preserve"> </w:t>
+      </w:r>
+      <w:r>
+        <w:rPr>
+          <w:iCs/>
+          <w:i/>
+        </w:rPr>
+        <w:t xml:space="preserve">E. coli</w:t>
+      </w:r>
+      <w:r>
+        <w:t xml:space="preserve">) and secondly as novel pathogen host populations (e.g.,</w:t>
+      </w:r>
+      <w:r>
+        <w:t xml:space="preserve"> </w:t>
+      </w:r>
+      <w:r>
+        <w:rPr>
+          <w:iCs/>
+          <w:i/>
+        </w:rPr>
+        <w:t xml:space="preserve">Nipah virus</w:t>
+      </w:r>
+      <w:r>
+        <w:t xml:space="preserve"> </w:t>
+      </w:r>
+      <w:r>
+        <w:t xml:space="preserve">and domesticated pig populations)</w:t>
+      </w:r>
+      <w:r>
+        <w:t xml:space="preserve"> </w:t>
+      </w:r>
+      <w:r>
+        <w:t xml:space="preserve">(Karesh</w:t>
+      </w:r>
+      <w:r>
+        <w:t xml:space="preserve"> </w:t>
+      </w:r>
+      <w:r>
+        <w:rPr>
+          <w:iCs/>
+          <w:i/>
+        </w:rPr>
+        <w:t xml:space="preserve">et al.</w:t>
+      </w:r>
+      <w:r>
+        <w:t xml:space="preserve">, 2012)</w:t>
+      </w:r>
+      <w:r>
         <w:t xml:space="preserve">. Fourth, global changes in human populations will lead to higher population density</w:t>
       </w:r>
       <w:r>
@@ -482,7 +530,7 @@
         <w:t xml:space="preserve"> </w:t>
       </w:r>
       <w:r>
-        <w:t xml:space="preserve">and in some regions, increased contact with zoonotic host species</w:t>
+        <w:t xml:space="preserve">and in some zoonotic disease systems, increased contact with reservoir species</w:t>
       </w:r>
       <w:r>
         <w:t xml:space="preserve"> </w:t>
@@ -504,7 +552,7 @@
         <w:t xml:space="preserve">, 2017)</w:t>
       </w:r>
       <w:r>
-        <w:t xml:space="preserve">. Higher human population density and wildlife contact rates promote density-dependent transmission of infectious diseases in addition to increasing the probability of zoonotic disease spillover events</w:t>
+        <w:t xml:space="preserve">. Higher human population density and wildlife contact rates would increase density-dependent transmission of infectious diseases which may result in increased probability of zoonotic disease spillover events</w:t>
       </w:r>
       <w:r>
         <w:t xml:space="preserve"> </w:t>
@@ -542,7 +590,7 @@
         <w:t xml:space="preserve"> </w:t>
       </w:r>
       <w:r>
-        <w:t xml:space="preserve">(Figure 1. E). Future responses to physical environment change may also lead to large scale migration of human populations from non-endemic to endemic regions, increasing pathogen spillover risk further</w:t>
+        <w:t xml:space="preserve">(Figure 1. E). Future responses to physical environment change may also lead to large scale migration of human populations from non-endemic to endemic regions, this could increase the risk pathogen spillover further in certain regions</w:t>
       </w:r>
       <w:r>
         <w:t xml:space="preserve"> </w:t>
@@ -696,7 +744,7 @@
           <wp:inline>
             <wp:extent cx="5334000" cy="3288455"/>
             <wp:effectExtent b="0" l="0" r="0" t="0"/>
-            <wp:docPr descr="Figure 1: Conceptual map of zoonotic infectious disease emergence and spillover risk. Letters A-G are key causal system components leading to pathogen spillover into human populations. H represents potential socioeconomic drivers of risk of spillover and maintenance of an epidemic in human populations. Bulleted lists within the systems are examples of key sub-components with arrows showing direct links within nested systems. Within the physical environment (A), host niches (B), the infected host niche (C) and human populations (E) are nested with change occurring over prolonged time periods (i.e. years rather than days). Endemic human populations (F) are a nested subgroup of human populations (E) where populations at risk can be modified by migration or expansion of the host niche (B). Socio-economic drivers (H) affect all human populations and may also modify the physical environment (A), the host niche (B), the infected host niche (C) and pathogen spillover (D). Pathogen spillover occurs at the spatial and temporal interface of infected hosts (C) and human populations at risk (F). Infected hyman populations (G) can lead to wider transmission within endemic human populations in addition to importing infectious cases into non-endemic human populations. Systems dynamics model adapted from (Redding et al., 2019)" title="" id="1" name="Picture"/>
+            <wp:docPr descr="Figure 1: Conceptual map of zoonotic infectious disease emergence and spillover risk. Letters A-G are key causal system components leading to pathogen spillover into human populations. H represents potential socioeconomic drivers of risk of spillover and maintenance of an epidemic in human populations. Bulleted lists within the systems are examples of key sub-components with arrows showing direct links within nested systems. Within the physical environment (A), host niches (B), the infected host niche (C) and human populations (E) are nested with change occurring over prolonged time periods (i.e. years rather than days). Endemic human populations (F) are a nested subgroup of human populations (E) where populations at risk can be modified by migration or expansion of the host niche (B). Socio-economic drivers (H) affect all human populations and may also modify the physical environment (A), the host niche (B), the infected host niche (C) and pathogen spillover (D). Pathogen spillover occurs at the spatial and temporal interface of infected hosts (C) and human populations at risk (F). Infected human populations (G) can lead to wider transmission within endemic human populations in addition to importing infectious cases into non-endemic human populations. Systems dynamics model adapted from (Redding et al., 2019)" title="" id="1" name="Picture"/>
             <a:graphic>
               <a:graphicData uri="http://schemas.openxmlformats.org/drawingml/2006/picture">
                 <pic:pic>
@@ -931,7 +979,7 @@
         <w:t xml:space="preserve">F</w:t>
       </w:r>
       <w:r>
-        <w:t xml:space="preserve">). Infected hyman populations (</w:t>
+        <w:t xml:space="preserve">). Infected human populations (</w:t>
       </w:r>
       <w:r>
         <w:rPr>
@@ -996,7 +1044,7 @@
         <w:t xml:space="preserve"> </w:t>
       </w:r>
       <w:r>
-        <w:t xml:space="preserve">maps (i.e., prediction maps) for likely spillover events. Various methodological approaches have been used, including literature reviews of previous emergence events, host based species distribution mapping and machine learning approaches applied to data on known and predicted pathogens. First, a review of available data on emerging infectious disease events explored their geographic location accounting for bias in research effort</w:t>
+        <w:t xml:space="preserve">maps (i.e., prediction maps) for likely spillover events. Various methodological approaches have been used, including literature reviews of previous emergence events, host-based species distribution mapping and machine learning approaches applied to data on known and predicted pathogens. First, a review of available data on emerging infectious disease events - defined as, the first temporal emergence of a pathogen in a human population which was related to the increase in distribution, increase in incidence or increase in virulence or other factor which led to that pathogen being classa as an emerging disease - explored their geographic location accounting for bias in research effort</w:t>
       </w:r>
       <w:r>
         <w:t xml:space="preserve"> </w:t>
@@ -1018,7 +1066,7 @@
         <w:t xml:space="preserve">, 2008)</w:t>
       </w:r>
       <w:r>
-        <w:t xml:space="preserve">. Approximately, 60% of these events were zoonotic, with Eastern Europe, Southern and South East Asia, Central and South America and West and East Africa identified as geographic regions at increased risk for infectious disease emergence from wildlife. Second, analysis of the distribution of known and predicted hosts of zoonotic infectious diseases, identified Central and South America, Central East Africa, Europe and South East Asia as containing high zoonotic host richness</w:t>
+        <w:t xml:space="preserve">. Approximately, 60% of these events were zoonotic, with Eastern Europe, Southern and South East Asia, Central and South America and West and East Africa identified as geographic regions at increased risk for infectious disease emergence from wildlife. Second, analysis of the distribution of known and predicted hosts - based on taxonomy and traits - of zoonotic infectious diseases, identified Central and South America, Central East Africa, Europe and South East Asia as containing high reservoir richness</w:t>
       </w:r>
       <w:r>
         <w:t xml:space="preserve"> </w:t>
@@ -1027,7 +1075,7 @@
         <w:t xml:space="preserve">(Han, Kramer and Drake, 2016)</w:t>
       </w:r>
       <w:r>
-        <w:t xml:space="preserve">. In addition, the two taxa were proposed to contribute to the highest burden of potential zoonoses globally were rodents (Rodentia) and bats (Chiroptera). This has been further supported by a study investigating the effect of land use change under different future scenarios, which identified West Africa as a region of increased hazard for rodent-borne diseases</w:t>
+        <w:t xml:space="preserve">. In addition, the two taxa were proposed to contribute to the greatest number of potential unique zoonotic pathogens were rodents (Rodentia) and bats (Chiroptera). This has been further supported by a study investigating the effect of land use change under different future scenarios, which identified West Africa as a region of increased hazard for rodent-borne diseases</w:t>
       </w:r>
       <w:r>
         <w:t xml:space="preserve"> </w:t>
@@ -1084,7 +1132,7 @@
         <w:t xml:space="preserve">, 2020)</w:t>
       </w:r>
       <w:r>
-        <w:t xml:space="preserve">. Specifically, several of these studies have identified West Africa as a region at risk for zoonoses emergence. However, these studies were limited by not incorporating key information on healthcare infrastructure, disease surveillance processes and human population demographic change, which controbute to the risk of zoonotic spillover.</w:t>
+        <w:t xml:space="preserve">. Specifically, several of these studies have identified West Africa as a region at risk for zoonoses emergence. However, these studies were limited by not incorporating key information on healthcare infrastructure, disease surveillance processes, agricultural and livestock intensification and human population demographic change, which contribute to the risk of zoonotic spillover.</w:t>
       </w:r>
     </w:p>
     <w:bookmarkEnd w:id="22"/>
@@ -1160,7 +1208,7 @@
         <w:t xml:space="preserve">(Albery and Becker, 2021)</w:t>
       </w:r>
       <w:r>
-        <w:t xml:space="preserve">. In addition, rodents with traits conducive to range expansion into altered habitats are also more likely to host zoonotic pathogens</w:t>
+        <w:t xml:space="preserve">. In addition, rodents with traits conducive to range expansion into altered habitats are also more likely to host known zoonotic pathogens</w:t>
       </w:r>
       <w:r>
         <w:t xml:space="preserve"> </w:t>
@@ -1182,7 +1230,7 @@
         <w:t xml:space="preserve">, 2021)</w:t>
       </w:r>
       <w:r>
-        <w:t xml:space="preserve">. Human activity can artificially increase species’ ranges through introduction in new habitats via trade networks (e.g. </w:t>
+        <w:t xml:space="preserve">. Human activity can artificially increase species’ ranges through introduction into new habitats via trade- and transport networks (e.g. </w:t>
       </w:r>
       <w:r>
         <w:rPr>
@@ -1291,7 +1339,7 @@
         <w:t xml:space="preserve">(Makundi, 2011)</w:t>
       </w:r>
       <w:r>
-        <w:t xml:space="preserve">. Biodiverse rodent species assemblages can compound these services, as individual species occupy different niches</w:t>
+        <w:t xml:space="preserve">. Biodiverse rodent species assemblages can compound these services, as individual species often occupy different niches</w:t>
       </w:r>
       <w:r>
         <w:t xml:space="preserve"> </w:t>
@@ -1313,7 +1361,7 @@
         <w:t xml:space="preserve">, 2018)</w:t>
       </w:r>
       <w:r>
-        <w:t xml:space="preserve">. The role a rodent species may have in the emergence of a zoonotic pathogen can be conceptualised as an ecosystem disservice</w:t>
+        <w:t xml:space="preserve">. The role that a rodent species may have in the emergence of a zoonotic pathogen can be conceptualised as an ecosystem disservice</w:t>
       </w:r>
       <w:r>
         <w:t xml:space="preserve"> </w:t>
@@ -1322,7 +1370,7 @@
         <w:t xml:space="preserve">(Ostfeld and Keesing, 2017)</w:t>
       </w:r>
       <w:r>
-        <w:t xml:space="preserve">. An estimated 244 of 2220 rodent species are hosts of at least 85 zoonotic infectious diseases</w:t>
+        <w:t xml:space="preserve">. An estimated 244 of 2220 rodent species are hosts of at least 85 known zoonotic pathogens</w:t>
       </w:r>
       <w:r>
         <w:t xml:space="preserve"> </w:t>
@@ -1418,7 +1466,7 @@
         <w:pStyle w:val="FirstParagraph"/>
       </w:pPr>
       <w:r>
-        <w:t xml:space="preserve">In West Africa (identified as an at-risk region for emerging zoonoses),</w:t>
+        <w:t xml:space="preserve">In West Africa (suggested to be an at-risk region for emerging zoonoses),</w:t>
       </w:r>
       <w:r>
         <w:t xml:space="preserve"> </w:t>
@@ -1431,7 +1479,7 @@
         <w:t xml:space="preserve">Borrelia sp</w:t>
       </w:r>
       <w:r>
-        <w:t xml:space="preserve">, Schistomiasis and Toxoplasmosis are important rodent-borne diseases leading to signficant morbidity and mortality. Lassa fever is a particularly important and under explored rodent-borne disease</w:t>
+        <w:t xml:space="preserve">, Schistomiasis and Toxoplasmosis are important rodent-borne diseases leading to significant human morbidity and mortality. Lassa fever is a particularly important and under explored rodent-borne zoonosis of humans</w:t>
       </w:r>
       <w:r>
         <w:t xml:space="preserve"> </w:t>
@@ -1453,7 +1501,7 @@
         <w:t xml:space="preserve">Lassa mammarenavirus</w:t>
       </w:r>
       <w:r>
-        <w:t xml:space="preserve">, Lassa fever is a zoonotic disease first identified from a case series of infected patients originating near Jos, Nigeria in 1969</w:t>
+        <w:t xml:space="preserve">, Lassa fever is a zoonosis first identified from a case series of infected patients originating near Jos, Nigeria in 1969</w:t>
       </w:r>
       <w:r>
         <w:t xml:space="preserve"> </w:t>
@@ -1513,7 +1561,29 @@
         <w:t xml:space="preserve">, 1974)</w:t>
       </w:r>
       <w:r>
-        <w:t xml:space="preserve">. Infection is caused by spillover from infected rodents or their excreta</w:t>
+        <w:t xml:space="preserve">. However, several other rodent species have been found to carry the virus, potentially producing a more complex pathogen transmission network</w:t>
+      </w:r>
+      <w:r>
+        <w:t xml:space="preserve"> </w:t>
+      </w:r>
+      <w:r>
+        <w:t xml:space="preserve">(Olayemi</w:t>
+      </w:r>
+      <w:r>
+        <w:t xml:space="preserve"> </w:t>
+      </w:r>
+      <w:r>
+        <w:rPr>
+          <w:iCs/>
+          <w:i/>
+        </w:rPr>
+        <w:t xml:space="preserve">et al.</w:t>
+      </w:r>
+      <w:r>
+        <w:t xml:space="preserve">, 2016)</w:t>
+      </w:r>
+      <w:r>
+        <w:t xml:space="preserve">. Human infection is caused by spillover of the virus from infected rodents or their excreta</w:t>
       </w:r>
       <w:r>
         <w:t xml:space="preserve"> </w:t>
@@ -1535,7 +1605,51 @@
         <w:t xml:space="preserve">, 1987)</w:t>
       </w:r>
       <w:r>
-        <w:t xml:space="preserve">. Human-to-human transmission is less commonly observed. When reported, it is associated with nosocomial (healthcare) transmission with healthcare workers at greatest risk</w:t>
+        <w:t xml:space="preserve">. Viral infection in humans is thought to be via the nasopharyngeal mucosa, with subsequent viral spread to the lymphatics before dissemination to virtually all tissues</w:t>
+      </w:r>
+      <w:r>
+        <w:t xml:space="preserve"> </w:t>
+      </w:r>
+      <w:r>
+        <w:t xml:space="preserve">(Jahrling</w:t>
+      </w:r>
+      <w:r>
+        <w:t xml:space="preserve"> </w:t>
+      </w:r>
+      <w:r>
+        <w:rPr>
+          <w:iCs/>
+          <w:i/>
+        </w:rPr>
+        <w:t xml:space="preserve">et al.</w:t>
+      </w:r>
+      <w:r>
+        <w:t xml:space="preserve">, 1980)</w:t>
+      </w:r>
+      <w:r>
+        <w:t xml:space="preserve">. Necrosis can occur, particularly in the liver and spleen, severe disease is caused by vascular instability and impaired haemostasis resulting in a viral haemorrhagic fever syndrome</w:t>
+      </w:r>
+      <w:r>
+        <w:t xml:space="preserve"> </w:t>
+      </w:r>
+      <w:r>
+        <w:t xml:space="preserve">(Walker</w:t>
+      </w:r>
+      <w:r>
+        <w:t xml:space="preserve"> </w:t>
+      </w:r>
+      <w:r>
+        <w:rPr>
+          <w:iCs/>
+          <w:i/>
+        </w:rPr>
+        <w:t xml:space="preserve">et al.</w:t>
+      </w:r>
+      <w:r>
+        <w:t xml:space="preserve">, 1982)</w:t>
+      </w:r>
+      <w:r>
+        <w:t xml:space="preserve">. Human-to-human transmission is less commonly observed. When reported, it is associated with nosocomial (healthcare) transmission through direct contact with an infected person’s bodily fluids and secretions, with healthcare workers at greatest risk</w:t>
       </w:r>
       <w:r>
         <w:t xml:space="preserve"> </w:t>
@@ -1601,7 +1715,7 @@
         <w:t xml:space="preserve">, 2021)</w:t>
       </w:r>
       <w:r>
-        <w:t xml:space="preserve">. Lassa fever is currently considered endemic in 8 West African countries: Benin, Ghana, Guinea, Liberia, Mali, Sierra Leone, Togo and Nigeria by the World Health Organisation (WHO)</w:t>
+        <w:t xml:space="preserve">. Lassa fever is currently considered endemic in 8 West African countries: Benin, Ghana, Guinea, Liberia, Mali, Nigeria, Sierra Leone and Togo by the World Health Organisation (WHO)</w:t>
       </w:r>
       <w:r>
         <w:t xml:space="preserve"> </w:t>
@@ -1610,7 +1724,7 @@
         <w:t xml:space="preserve">(World Health Organisation, 2021b)</w:t>
       </w:r>
       <w:r>
-        <w:t xml:space="preserve">. Sporadic cases in Burkina Faso and Côte d’Ivoire have been reported ( Figure 2 A). Exported cases have been reported from non-West African countries such as the United Kingdom, Germany and the United States</w:t>
+        <w:t xml:space="preserve">. Sporadic cases in Burkina Faso and Côte d’Ivoire have also been reported (Figure 2 A). Imported cases have been reported from non-West African countries such as the United Kingdom, Germany and the United States</w:t>
       </w:r>
       <w:r>
         <w:t xml:space="preserve"> </w:t>
@@ -1629,7 +1743,20 @@
         <w:t xml:space="preserve">et al.</w:t>
       </w:r>
       <w:r>
-        <w:t xml:space="preserve">, 2019)</w:t>
+        <w:t xml:space="preserve">, 2019; Wolf</w:t>
+      </w:r>
+      <w:r>
+        <w:t xml:space="preserve"> </w:t>
+      </w:r>
+      <w:r>
+        <w:rPr>
+          <w:iCs/>
+          <w:i/>
+        </w:rPr>
+        <w:t xml:space="preserve">et al.</w:t>
+      </w:r>
+      <w:r>
+        <w:t xml:space="preserve">, 2020)</w:t>
       </w:r>
       <w:r>
         <w:t xml:space="preserve">.</w:t>
@@ -2273,7 +2400,7 @@
     <w:bookmarkEnd w:id="26"/>
     <w:bookmarkEnd w:id="27"/>
     <w:bookmarkEnd w:id="28"/>
-    <w:bookmarkStart w:id="188" w:name="thesis-aims-and-questions"/>
+    <w:bookmarkStart w:id="195" w:name="thesis-aims-and-questions"/>
     <w:p>
       <w:pPr>
         <w:pStyle w:val="Heading1"/>
@@ -2330,7 +2457,7 @@
         <w:pStyle w:val="FirstParagraph"/>
       </w:pPr>
       <w:r>
-        <w:t xml:space="preserve">This chapter includes a scoping review of rodent trapping studies in West Africa to synthesise current evidence for the presence and absence of potential zoonotic infectious diseases in rodents and small mammals. I proceed to investigate the effect of sampling bias and spatial heterogeneity on the identification of regions at potential risk of zoonotic infectious disease emergence. Using this framework I ask whether the current evidence shapes our understanding of risk and identify locations and host-pathogen systems in need of further targeted research.</w:t>
+        <w:t xml:space="preserve">This chapter includes a scoping review of rodent trapping studies in West Africa to synthesise current evidence for the presence and absence of potential zoonotic infectious diseases in rodents and small mammals. I proceed to investigate the effect of sampling bias and spatial heterogeneity on the identification of regions at potential risk of zoonotic infectious disease emergence. Using this framework I ask whether the current evidence shapes our understanding of risk and I will identify locations and host-pathogen systems in need of further targeted research.</w:t>
       </w:r>
     </w:p>
     <w:p>
@@ -2350,7 +2477,7 @@
         <w:pStyle w:val="Compact"/>
       </w:pPr>
       <w:r>
-        <w:t xml:space="preserve">What information do rodent trapping studies provide to inform zoonotic spillover risk maps?</w:t>
+        <w:t xml:space="preserve">What information do rodent trapping studies provide to inform zoonotic spillover risk maps and what disease systems require further researcg?</w:t>
       </w:r>
     </w:p>
     <w:p>
@@ -2362,7 +2489,7 @@
         <w:pStyle w:val="Compact"/>
       </w:pPr>
       <w:r>
-        <w:t xml:space="preserve">To what extent does sampling bias influence prediction of spillover risk?</w:t>
+        <w:t xml:space="preserve">To what extent does sampling bias influence the prediction of spillover risk?</w:t>
       </w:r>
     </w:p>
     <w:p>
@@ -2391,7 +2518,7 @@
         <w:pStyle w:val="FirstParagraph"/>
       </w:pPr>
       <w:r>
-        <w:t xml:space="preserve">Rodents are important reservoirs of zoonotic infectious diseases; 255 species are known hosts of 85 zoonotic pathogens. These reservoir species are globally distributed with West Africa containing multiple known and several further predicted reservoir species. Typically International Union for Conservation of Nature (IUCN) species distribution maps and Global Biodiversity Information Facility (GBIF) presence maps are used to determine regions at risk for zoonotic spillover events, however, these datasets are biased by incomplete sampling. To investigate the impact of rodent species sampling heterogeneity on zoonotic spillover risk we have systematically reviewed rodent trapping studies to produce a contextually rich dataset that can be used to explore this risk at finer spatial resolution. Here we show that sampling of rodents and their pathogens in the West African region are spatially biased by country and trapping habitat. We found that rodent trapping effort was associated with regional population density and was increased in habitats modified by human activity. We produce updated rodent species ranges compared to available IUCN maps and enrich GBIF data by including locations of rodent species absence and trapping effort. Furthermore, we report the spatial bias in the investigation of four important rodent zoonoses, Arenaviridae,</w:t>
+        <w:t xml:space="preserve">Rodents are important reservoirs of zoonotic infectious diseases; 255 species are known hosts of 85 zoonotic pathogens. These reservoir species are globally distributed with West Africa containing multiple known and several further predicted reservoir species. Typically, International Union for Conservation of Nature (IUCN) species distribution maps and Global Biodiversity Information Facility (GBIF) presence maps are used to determine regions at risk for zoonotic spillover events, however, these datasets are biased by incomplete sampling. To investigate the impact of rodent species sampling heterogeneity on zoonotic spillover risk we have systematically reviewed rodent trapping studies to produce a contextually rich dataset that can be used to explore this risk at finer spatial resolution. Here we show that sampling of rodents and their pathogens in the West African region are spatially biased by country and trapping habitat. We found that rodent trapping effort was associated with regional population density and was increased in habitats modified by human activity. We produce updated rodent species ranges compared to available IUCN maps and enrich GBIF data by including locations of rodent species absence and trapping effort. Furthermore, we report the spatial bias in the investigation of four important rodent zoonoses, Arenaviridae,</w:t>
       </w:r>
       <w:r>
         <w:t xml:space="preserve"> </w:t>
@@ -2583,7 +2710,7 @@
         <w:pStyle w:val="FirstParagraph"/>
       </w:pPr>
       <w:r>
-        <w:t xml:space="preserve">Lassa fever is endemic to Eastern Sierra Leone. The principle reservoir species,</w:t>
+        <w:t xml:space="preserve">Lassa fever is endemic to Eastern Sierra Leone. The principal reservoir species,</w:t>
       </w:r>
       <w:r>
         <w:t xml:space="preserve"> </w:t>
@@ -2612,7 +2739,7 @@
         <w:t xml:space="preserve"> </w:t>
       </w:r>
       <w:r>
-        <w:t xml:space="preserve">populations display seasonal dynamics in abundance and habitat choices with populations concentrated in areas of human habitation during the dry season. Further, we expect to find that rodent species within these assemblages diversify into habitat niches, and that during periods of increased competition for resources (i.e. the dry season), generalist species displace specialist species. These data will be used to inform species occupancy and distribution maps of Eastern Sierra Leone developed from remote sensing data. These will display the likely discontinuity in</w:t>
+        <w:t xml:space="preserve">populations display seasonal dynamics in abundance and habitat choices with populations concentrated in areas of human habitation during the dry season. Further, we expect to find that rodent species within these assemblages diversify into habitat niches, and that during periods of increased competition for resources (i.e., the dry season), generalist species displace specialist species. These data will be used to inform species occupancy and distribution maps of Eastern Sierra Leone developed from remote sensing data. These will display the likely discontinuity in</w:t>
       </w:r>
       <w:r>
         <w:t xml:space="preserve"> </w:t>
@@ -3000,7 +3127,7 @@
         <w:t xml:space="preserve"> </w:t>
       </w:r>
       <w:r>
-        <w:t xml:space="preserve">transmission dynamics is unknown. Previous studies have been limited to viral culture assays as no host species agnostic serological assays exist. Following the development of the LIPS assay (Chapter 6) obtained samples will be investigated for the prevalence of antibodies to</w:t>
+        <w:t xml:space="preserve">transmission dynamics is unknown. Previous studies have been limited to viral culture assays as no host species agnostic serological assays exist. Following the development of the LIPS assay (Chapter 6) obtained samples (Chapter 3) will be investigated for the prevalence of antibodies to</w:t>
       </w:r>
       <w:r>
         <w:t xml:space="preserve"> </w:t>
@@ -3219,7 +3346,7 @@
         <w:t xml:space="preserve"> </w:t>
       </w:r>
       <w:r>
-        <w:t xml:space="preserve">in addition to providing further evidence for the use LIPS in investigating infections where multiple host species may be involved.</w:t>
+        <w:t xml:space="preserve">as this will be the first species agnostic serological assay. Further, the development of an antigen based serological assay may produce useful triangulation to currently used antibody based serological assays. This section of the thesis will also produce evidence for the utility of a LIPS based approach in investigating infections where multiple host species may be involved.</w:t>
       </w:r>
     </w:p>
     <w:p>
@@ -3484,7 +3611,7 @@
               <a:graphicData uri="http://schemas.openxmlformats.org/drawingml/2006/picture">
                 <pic:pic>
                   <pic:nvPicPr>
-                    <pic:cNvPr descr="/Users/david/r_repositories/phd_project/output/gantt.png" id="0" name="Picture"/>
+                    <pic:cNvPr descr="C:/Users/ucbtds4/R_Repositories/phd_project/output/gantt.png" id="0" name="Picture"/>
                     <pic:cNvPicPr>
                       <a:picLocks noChangeArrowheads="1" noChangeAspect="1"/>
                     </pic:cNvPicPr>
@@ -3651,7 +3778,7 @@
       </w:r>
     </w:p>
     <w:bookmarkEnd w:id="44"/>
-    <w:bookmarkStart w:id="187" w:name="references"/>
+    <w:bookmarkStart w:id="194" w:name="references"/>
     <w:p>
       <w:pPr>
         <w:pStyle w:val="Heading2"/>
@@ -3660,7 +3787,7 @@
         <w:t xml:space="preserve">References</w:t>
       </w:r>
     </w:p>
-    <w:bookmarkStart w:id="186" w:name="refs"/>
+    <w:bookmarkStart w:id="193" w:name="refs"/>
     <w:bookmarkStart w:id="46" w:name="ref-agbonlahor_52_2021"/>
     <w:p>
       <w:pPr>
@@ -6407,12 +6534,71 @@
       </w:r>
     </w:p>
     <w:bookmarkEnd w:id="113"/>
-    <w:bookmarkStart w:id="115" w:name="ref-jones_zoonosis_2013"/>
+    <w:bookmarkStart w:id="115" w:name="ref-jahrling_lassa_1980"/>
     <w:p>
       <w:pPr>
         <w:pStyle w:val="Bibliography"/>
       </w:pPr>
       <w:r>
+        <w:t xml:space="preserve">Jahrling, P.B.</w:t>
+      </w:r>
+      <w:r>
+        <w:t xml:space="preserve"> </w:t>
+      </w:r>
+      <w:r>
+        <w:rPr>
+          <w:iCs/>
+          <w:i/>
+        </w:rPr>
+        <w:t xml:space="preserve">et al.</w:t>
+      </w:r>
+      <w:r>
+        <w:t xml:space="preserve"> </w:t>
+      </w:r>
+      <w:r>
+        <w:t xml:space="preserve">(1980)</w:t>
+      </w:r>
+      <w:r>
+        <w:t xml:space="preserve"> </w:t>
+      </w:r>
+      <w:r>
+        <w:t xml:space="preserve">‘Lassa virus infection of rhesus monkeys: Pathogenesis and treatment with ribavirin’</w:t>
+      </w:r>
+      <w:r>
+        <w:t xml:space="preserve">,</w:t>
+      </w:r>
+      <w:r>
+        <w:t xml:space="preserve"> </w:t>
+      </w:r>
+      <w:r>
+        <w:rPr>
+          <w:iCs/>
+          <w:i/>
+        </w:rPr>
+        <w:t xml:space="preserve">The Journal of Infectious Diseases</w:t>
+      </w:r>
+      <w:r>
+        <w:t xml:space="preserve">, 141(5), pp. 580–589. doi:</w:t>
+      </w:r>
+      <w:hyperlink r:id="rId114">
+        <w:r>
+          <w:rPr>
+            <w:rStyle w:val="Hyperlink"/>
+          </w:rPr>
+          <w:t xml:space="preserve">10.1093/infdis/141.5.580</w:t>
+        </w:r>
+      </w:hyperlink>
+      <w:r>
+        <w:t xml:space="preserve">.</w:t>
+      </w:r>
+    </w:p>
+    <w:bookmarkEnd w:id="115"/>
+    <w:bookmarkStart w:id="117" w:name="ref-jones_zoonosis_2013"/>
+    <w:p>
+      <w:pPr>
+        <w:pStyle w:val="Bibliography"/>
+      </w:pPr>
+      <w:r>
         <w:t xml:space="preserve">Jones, B.A.</w:t>
       </w:r>
       <w:r>
@@ -6453,7 +6639,7 @@
       <w:r>
         <w:t xml:space="preserve">, 110(21), pp. 8399–8404. doi:</w:t>
       </w:r>
-      <w:hyperlink r:id="rId114">
+      <w:hyperlink r:id="rId116">
         <w:r>
           <w:rPr>
             <w:rStyle w:val="Hyperlink"/>
@@ -6465,8 +6651,8 @@
         <w:t xml:space="preserve">.</w:t>
       </w:r>
     </w:p>
-    <w:bookmarkEnd w:id="115"/>
-    <w:bookmarkStart w:id="117" w:name="ref-jones_global_2008"/>
+    <w:bookmarkEnd w:id="117"/>
+    <w:bookmarkStart w:id="119" w:name="ref-jones_global_2008"/>
     <w:p>
       <w:pPr>
         <w:pStyle w:val="Bibliography"/>
@@ -6512,7 +6698,7 @@
       <w:r>
         <w:t xml:space="preserve">, 451(7181), pp. 990–993. doi:</w:t>
       </w:r>
-      <w:hyperlink r:id="rId116">
+      <w:hyperlink r:id="rId118">
         <w:r>
           <w:rPr>
             <w:rStyle w:val="Hyperlink"/>
@@ -6524,13 +6710,72 @@
         <w:t xml:space="preserve">.</w:t>
       </w:r>
     </w:p>
-    <w:bookmarkEnd w:id="117"/>
-    <w:bookmarkStart w:id="119" w:name="ref-keesing_impacts_2010"/>
+    <w:bookmarkEnd w:id="119"/>
+    <w:bookmarkStart w:id="121" w:name="ref-karesh_ecology_2012"/>
     <w:p>
       <w:pPr>
         <w:pStyle w:val="Bibliography"/>
       </w:pPr>
       <w:r>
+        <w:t xml:space="preserve">Karesh, W.B.</w:t>
+      </w:r>
+      <w:r>
+        <w:t xml:space="preserve"> </w:t>
+      </w:r>
+      <w:r>
+        <w:rPr>
+          <w:iCs/>
+          <w:i/>
+        </w:rPr>
+        <w:t xml:space="preserve">et al.</w:t>
+      </w:r>
+      <w:r>
+        <w:t xml:space="preserve"> </w:t>
+      </w:r>
+      <w:r>
+        <w:t xml:space="preserve">(2012)</w:t>
+      </w:r>
+      <w:r>
+        <w:t xml:space="preserve"> </w:t>
+      </w:r>
+      <w:r>
+        <w:t xml:space="preserve">‘Ecology of zoonoses: Natural and unnatural histories’</w:t>
+      </w:r>
+      <w:r>
+        <w:t xml:space="preserve">,</w:t>
+      </w:r>
+      <w:r>
+        <w:t xml:space="preserve"> </w:t>
+      </w:r>
+      <w:r>
+        <w:rPr>
+          <w:iCs/>
+          <w:i/>
+        </w:rPr>
+        <w:t xml:space="preserve">The Lancet</w:t>
+      </w:r>
+      <w:r>
+        <w:t xml:space="preserve">, 380(9857), pp. 1936–1945. doi:</w:t>
+      </w:r>
+      <w:hyperlink r:id="rId120">
+        <w:r>
+          <w:rPr>
+            <w:rStyle w:val="Hyperlink"/>
+          </w:rPr>
+          <w:t xml:space="preserve">10.1016/S0140-6736(12)61678-X</w:t>
+        </w:r>
+      </w:hyperlink>
+      <w:r>
+        <w:t xml:space="preserve">.</w:t>
+      </w:r>
+    </w:p>
+    <w:bookmarkEnd w:id="121"/>
+    <w:bookmarkStart w:id="123" w:name="ref-keesing_impacts_2010"/>
+    <w:p>
+      <w:pPr>
+        <w:pStyle w:val="Bibliography"/>
+      </w:pPr>
+      <w:r>
         <w:t xml:space="preserve">Keesing, F.</w:t>
       </w:r>
       <w:r>
@@ -6571,7 +6816,7 @@
       <w:r>
         <w:t xml:space="preserve">, 468(7324), pp. 647–652. doi:</w:t>
       </w:r>
-      <w:hyperlink r:id="rId118">
+      <w:hyperlink r:id="rId122">
         <w:r>
           <w:rPr>
             <w:rStyle w:val="Hyperlink"/>
@@ -6583,8 +6828,8 @@
         <w:t xml:space="preserve">.</w:t>
       </w:r>
     </w:p>
-    <w:bookmarkEnd w:id="119"/>
-    <w:bookmarkStart w:id="121" w:name="ref-kenmoe_systematic_2020"/>
+    <w:bookmarkEnd w:id="123"/>
+    <w:bookmarkStart w:id="125" w:name="ref-kenmoe_systematic_2020"/>
     <w:p>
       <w:pPr>
         <w:pStyle w:val="Bibliography"/>
@@ -6654,7 +6899,7 @@
       <w:r>
         <w:t xml:space="preserve">, 14(8), p. e0008589. doi:</w:t>
       </w:r>
-      <w:hyperlink r:id="rId120">
+      <w:hyperlink r:id="rId124">
         <w:r>
           <w:rPr>
             <w:rStyle w:val="Hyperlink"/>
@@ -6666,8 +6911,8 @@
         <w:t xml:space="preserve">.</w:t>
       </w:r>
     </w:p>
-    <w:bookmarkEnd w:id="121"/>
-    <w:bookmarkStart w:id="123" w:name="ref-khalil_poverty_2021"/>
+    <w:bookmarkEnd w:id="125"/>
+    <w:bookmarkStart w:id="127" w:name="ref-khalil_poverty_2021"/>
     <w:p>
       <w:pPr>
         <w:pStyle w:val="Bibliography"/>
@@ -6737,7 +6982,7 @@
       <w:r>
         <w:t xml:space="preserve">, 15(3), p. e0009256. doi:</w:t>
       </w:r>
-      <w:hyperlink r:id="rId122">
+      <w:hyperlink r:id="rId126">
         <w:r>
           <w:rPr>
             <w:rStyle w:val="Hyperlink"/>
@@ -6749,8 +6994,8 @@
         <w:t xml:space="preserve">.</w:t>
       </w:r>
     </w:p>
-    <w:bookmarkEnd w:id="123"/>
-    <w:bookmarkStart w:id="125" w:name="ref-lau_human_2016"/>
+    <w:bookmarkEnd w:id="127"/>
+    <w:bookmarkStart w:id="129" w:name="ref-lau_human_2016"/>
     <w:p>
       <w:pPr>
         <w:pStyle w:val="Bibliography"/>
@@ -6901,7 +7146,7 @@
       <w:r>
         <w:t xml:space="preserve">, 10(1), p. e0004405. doi:</w:t>
       </w:r>
-      <w:hyperlink r:id="rId124">
+      <w:hyperlink r:id="rId128">
         <w:r>
           <w:rPr>
             <w:rStyle w:val="Hyperlink"/>
@@ -6913,8 +7158,8 @@
         <w:t xml:space="preserve">.</w:t>
       </w:r>
     </w:p>
-    <w:bookmarkEnd w:id="125"/>
-    <w:bookmarkStart w:id="126" w:name="ref-makundi_ecologically-based_2011"/>
+    <w:bookmarkEnd w:id="129"/>
+    <w:bookmarkStart w:id="130" w:name="ref-makundi_ecologically-based_2011"/>
     <w:p>
       <w:pPr>
         <w:pStyle w:val="Bibliography"/>
@@ -6975,8 +7220,8 @@
         <w:t xml:space="preserve">, 38, pp. 588–595.</w:t>
       </w:r>
     </w:p>
-    <w:bookmarkEnd w:id="126"/>
-    <w:bookmarkStart w:id="128" w:name="ref-marien_evaluation_2019"/>
+    <w:bookmarkEnd w:id="130"/>
+    <w:bookmarkStart w:id="132" w:name="ref-marien_evaluation_2019"/>
     <w:p>
       <w:pPr>
         <w:pStyle w:val="Bibliography"/>
@@ -7034,7 +7279,7 @@
       <w:r>
         <w:t xml:space="preserve">, 8(1), pp. 640–649. doi:</w:t>
       </w:r>
-      <w:hyperlink r:id="rId127">
+      <w:hyperlink r:id="rId131">
         <w:r>
           <w:rPr>
             <w:rStyle w:val="Hyperlink"/>
@@ -7046,8 +7291,8 @@
         <w:t xml:space="preserve">.</w:t>
       </w:r>
     </w:p>
-    <w:bookmarkEnd w:id="128"/>
-    <w:bookmarkStart w:id="130" w:name="ref-mccormick_prospective_1987"/>
+    <w:bookmarkEnd w:id="132"/>
+    <w:bookmarkStart w:id="134" w:name="ref-mccormick_prospective_1987"/>
     <w:p>
       <w:pPr>
         <w:pStyle w:val="Bibliography"/>
@@ -7150,7 +7395,7 @@
       <w:r>
         <w:t xml:space="preserve">, 155(3), pp. 437–444. doi:</w:t>
       </w:r>
-      <w:hyperlink r:id="rId129">
+      <w:hyperlink r:id="rId133">
         <w:r>
           <w:rPr>
             <w:rStyle w:val="Hyperlink"/>
@@ -7162,8 +7407,8 @@
         <w:t xml:space="preserve">.</w:t>
       </w:r>
     </w:p>
-    <w:bookmarkEnd w:id="130"/>
-    <w:bookmarkStart w:id="132" w:name="ref-meerburg_rodent-borne_2009"/>
+    <w:bookmarkEnd w:id="134"/>
+    <w:bookmarkStart w:id="136" w:name="ref-meerburg_rodent-borne_2009"/>
     <w:p>
       <w:pPr>
         <w:pStyle w:val="Bibliography"/>
@@ -7193,7 +7438,7 @@
       <w:r>
         <w:t xml:space="preserve">, 35(3), pp. 221–270. doi:</w:t>
       </w:r>
-      <w:hyperlink r:id="rId131">
+      <w:hyperlink r:id="rId135">
         <w:r>
           <w:rPr>
             <w:rStyle w:val="Hyperlink"/>
@@ -7205,8 +7450,8 @@
         <w:t xml:space="preserve">.</w:t>
       </w:r>
     </w:p>
-    <w:bookmarkEnd w:id="132"/>
-    <w:bookmarkStart w:id="134" w:name="ref-ter_meulen_hunting_1997"/>
+    <w:bookmarkEnd w:id="136"/>
+    <w:bookmarkStart w:id="138" w:name="ref-ter_meulen_hunting_1997"/>
     <w:p>
       <w:pPr>
         <w:pStyle w:val="Bibliography"/>
@@ -7387,7 +7632,7 @@
       <w:r>
         <w:t xml:space="preserve">, 55, pp. 661–6. doi:</w:t>
       </w:r>
-      <w:hyperlink r:id="rId133">
+      <w:hyperlink r:id="rId137">
         <w:r>
           <w:rPr>
             <w:rStyle w:val="Hyperlink"/>
@@ -7399,8 +7644,8 @@
         <w:t xml:space="preserve">.</w:t>
       </w:r>
     </w:p>
-    <w:bookmarkEnd w:id="134"/>
-    <w:bookmarkStart w:id="136" w:name="ref-monath_lassa_1974-1"/>
+    <w:bookmarkEnd w:id="138"/>
+    <w:bookmarkStart w:id="140" w:name="ref-monath_lassa_1974-1"/>
     <w:p>
       <w:pPr>
         <w:pStyle w:val="Bibliography"/>
@@ -7434,55 +7679,31 @@
         <w:t xml:space="preserve"> </w:t>
       </w:r>
       <w:r>
-        <w:t xml:space="preserve">Virus</w:t>
-      </w:r>
-      <w:r>
-        <w:t xml:space="preserve"> </w:t>
-      </w:r>
-      <w:r>
-        <w:t xml:space="preserve">Isolation</w:t>
-      </w:r>
-      <w:r>
-        <w:t xml:space="preserve"> </w:t>
-      </w:r>
-      <w:r>
-        <w:t xml:space="preserve">from</w:t>
-      </w:r>
-      <w:r>
-        <w:t xml:space="preserve"> </w:t>
-      </w:r>
-      <w:r>
-        <w:t xml:space="preserve">Mastomys</w:t>
-      </w:r>
-      <w:r>
-        <w:t xml:space="preserve"> </w:t>
-      </w:r>
-      <w:r>
-        <w:t xml:space="preserve">natalensis</w:t>
-      </w:r>
-      <w:r>
-        <w:t xml:space="preserve"> </w:t>
-      </w:r>
-      <w:r>
-        <w:t xml:space="preserve">Rodents</w:t>
-      </w:r>
-      <w:r>
-        <w:t xml:space="preserve"> </w:t>
-      </w:r>
-      <w:r>
-        <w:t xml:space="preserve">during an</w:t>
-      </w:r>
-      <w:r>
-        <w:t xml:space="preserve"> </w:t>
-      </w:r>
-      <w:r>
-        <w:t xml:space="preserve">Epidemic</w:t>
-      </w:r>
-      <w:r>
-        <w:t xml:space="preserve"> </w:t>
-      </w:r>
-      <w:r>
-        <w:t xml:space="preserve">in</w:t>
+        <w:t xml:space="preserve">Fever</w:t>
+      </w:r>
+      <w:r>
+        <w:t xml:space="preserve"> </w:t>
+      </w:r>
+      <w:r>
+        <w:t xml:space="preserve">in the</w:t>
+      </w:r>
+      <w:r>
+        <w:t xml:space="preserve"> </w:t>
+      </w:r>
+      <w:r>
+        <w:t xml:space="preserve">Eastern</w:t>
+      </w:r>
+      <w:r>
+        <w:t xml:space="preserve"> </w:t>
+      </w:r>
+      <w:r>
+        <w:t xml:space="preserve">Province</w:t>
+      </w:r>
+      <w:r>
+        <w:t xml:space="preserve"> </w:t>
+      </w:r>
+      <w:r>
+        <w:t xml:space="preserve">of</w:t>
       </w:r>
       <w:r>
         <w:t xml:space="preserve"> </w:t>
@@ -7497,6 +7718,72 @@
         <w:t xml:space="preserve">Leone</w:t>
       </w:r>
       <w:r>
+        <w:t xml:space="preserve">, 1970–1972:</w:t>
+      </w:r>
+      <w:r>
+        <w:t xml:space="preserve"> </w:t>
+      </w:r>
+      <w:r>
+        <w:t xml:space="preserve">II</w:t>
+      </w:r>
+      <w:r>
+        <w:t xml:space="preserve">.</w:t>
+      </w:r>
+      <w:r>
+        <w:t xml:space="preserve"> </w:t>
+      </w:r>
+      <w:r>
+        <w:t xml:space="preserve">Clinical</w:t>
+      </w:r>
+      <w:r>
+        <w:t xml:space="preserve"> </w:t>
+      </w:r>
+      <w:r>
+        <w:t xml:space="preserve">Observations</w:t>
+      </w:r>
+      <w:r>
+        <w:t xml:space="preserve"> </w:t>
+      </w:r>
+      <w:r>
+        <w:t xml:space="preserve">and</w:t>
+      </w:r>
+      <w:r>
+        <w:t xml:space="preserve"> </w:t>
+      </w:r>
+      <w:r>
+        <w:t xml:space="preserve">Virological</w:t>
+      </w:r>
+      <w:r>
+        <w:t xml:space="preserve"> </w:t>
+      </w:r>
+      <w:r>
+        <w:t xml:space="preserve">Studies</w:t>
+      </w:r>
+      <w:r>
+        <w:t xml:space="preserve"> </w:t>
+      </w:r>
+      <w:r>
+        <w:t xml:space="preserve">on</w:t>
+      </w:r>
+      <w:r>
+        <w:t xml:space="preserve"> </w:t>
+      </w:r>
+      <w:r>
+        <w:t xml:space="preserve">Selected</w:t>
+      </w:r>
+      <w:r>
+        <w:t xml:space="preserve"> </w:t>
+      </w:r>
+      <w:r>
+        <w:t xml:space="preserve">Hospital</w:t>
+      </w:r>
+      <w:r>
+        <w:t xml:space="preserve"> </w:t>
+      </w:r>
+      <w:r>
+        <w:t xml:space="preserve">Cases</w:t>
+      </w:r>
+      <w:r>
         <w:t xml:space="preserve">’</w:t>
       </w:r>
       <w:r>
@@ -7510,25 +7797,25 @@
           <w:iCs/>
           <w:i/>
         </w:rPr>
-        <w:t xml:space="preserve">Science</w:t>
-      </w:r>
-      <w:r>
-        <w:t xml:space="preserve">, 185(4147), pp. 263–265. doi:</w:t>
-      </w:r>
-      <w:hyperlink r:id="rId135">
+        <w:t xml:space="preserve">The American Journal of Tropical Medicine and Hygiene</w:t>
+      </w:r>
+      <w:r>
+        <w:t xml:space="preserve">, 23(6), pp. 1140–1149. doi:</w:t>
+      </w:r>
+      <w:hyperlink r:id="rId139">
         <w:r>
           <w:rPr>
             <w:rStyle w:val="Hyperlink"/>
           </w:rPr>
-          <w:t xml:space="preserve">10.1126/science.185.4147.263</w:t>
+          <w:t xml:space="preserve">10.4269/ajtmh.1974.23.1140</w:t>
         </w:r>
       </w:hyperlink>
       <w:r>
         <w:t xml:space="preserve">.</w:t>
       </w:r>
     </w:p>
-    <w:bookmarkEnd w:id="136"/>
-    <w:bookmarkStart w:id="138" w:name="ref-morand_global_2015"/>
+    <w:bookmarkEnd w:id="140"/>
+    <w:bookmarkStart w:id="142" w:name="ref-morand_global_2015"/>
     <w:p>
       <w:pPr>
         <w:pStyle w:val="Bibliography"/>
@@ -7598,7 +7885,7 @@
       <w:r>
         <w:t xml:space="preserve">, 10(5), pp. 409–423. doi:</w:t>
       </w:r>
-      <w:hyperlink r:id="rId137">
+      <w:hyperlink r:id="rId141">
         <w:r>
           <w:rPr>
             <w:rStyle w:val="Hyperlink"/>
@@ -7610,8 +7897,8 @@
         <w:t xml:space="preserve">.</w:t>
       </w:r>
     </w:p>
-    <w:bookmarkEnd w:id="138"/>
-    <w:bookmarkStart w:id="140" w:name="ref-musa_mechanistic_2020"/>
+    <w:bookmarkEnd w:id="142"/>
+    <w:bookmarkStart w:id="144" w:name="ref-musa_mechanistic_2020"/>
     <w:p>
       <w:pPr>
         <w:pStyle w:val="Bibliography"/>
@@ -7681,7 +7968,7 @@
       <w:r>
         <w:t xml:space="preserve">, 493, p. 110209. doi:</w:t>
       </w:r>
-      <w:hyperlink r:id="rId139">
+      <w:hyperlink r:id="rId143">
         <w:r>
           <w:rPr>
             <w:rStyle w:val="Hyperlink"/>
@@ -7693,8 +7980,8 @@
         <w:t xml:space="preserve">.</w:t>
       </w:r>
     </w:p>
-    <w:bookmarkEnd w:id="140"/>
-    <w:bookmarkStart w:id="142" w:name="ref-olayemi_new_2016"/>
+    <w:bookmarkEnd w:id="144"/>
+    <w:bookmarkStart w:id="146" w:name="ref-olayemi_new_2016"/>
     <w:p>
       <w:pPr>
         <w:pStyle w:val="Bibliography"/>
@@ -7773,7 +8060,7 @@
       <w:r>
         <w:t xml:space="preserve">, 6(1), p. 25280. doi:</w:t>
       </w:r>
-      <w:hyperlink r:id="rId141">
+      <w:hyperlink r:id="rId145">
         <w:r>
           <w:rPr>
             <w:rStyle w:val="Hyperlink"/>
@@ -7785,8 +8072,8 @@
         <w:t xml:space="preserve">.</w:t>
       </w:r>
     </w:p>
-    <w:bookmarkEnd w:id="142"/>
-    <w:bookmarkStart w:id="144" w:name="ref-olival_host_2017"/>
+    <w:bookmarkEnd w:id="146"/>
+    <w:bookmarkStart w:id="148" w:name="ref-olival_host_2017"/>
     <w:p>
       <w:pPr>
         <w:pStyle w:val="Bibliography"/>
@@ -7832,7 +8119,7 @@
       <w:r>
         <w:t xml:space="preserve">, 546(7660), pp. 646–650. doi:</w:t>
       </w:r>
-      <w:hyperlink r:id="rId143">
+      <w:hyperlink r:id="rId147">
         <w:r>
           <w:rPr>
             <w:rStyle w:val="Hyperlink"/>
@@ -7844,8 +8131,8 @@
         <w:t xml:space="preserve">.</w:t>
       </w:r>
     </w:p>
-    <w:bookmarkEnd w:id="144"/>
-    <w:bookmarkStart w:id="146" w:name="ref-ostfeld_biodiversity_2000"/>
+    <w:bookmarkEnd w:id="148"/>
+    <w:bookmarkStart w:id="150" w:name="ref-ostfeld_biodiversity_2000"/>
     <w:p>
       <w:pPr>
         <w:pStyle w:val="Bibliography"/>
@@ -7917,7 +8204,7 @@
       <w:r>
         <w:t xml:space="preserve">, 14(3), pp. 722–728. doi:</w:t>
       </w:r>
-      <w:hyperlink r:id="rId145">
+      <w:hyperlink r:id="rId149">
         <w:r>
           <w:rPr>
             <w:rStyle w:val="Hyperlink"/>
@@ -7929,8 +8216,8 @@
         <w:t xml:space="preserve">.</w:t>
       </w:r>
     </w:p>
-    <w:bookmarkEnd w:id="146"/>
-    <w:bookmarkStart w:id="148" w:name="ref-ostfeld_is_2017"/>
+    <w:bookmarkEnd w:id="150"/>
+    <w:bookmarkStart w:id="152" w:name="ref-ostfeld_is_2017"/>
     <w:p>
       <w:pPr>
         <w:pStyle w:val="Bibliography"/>
@@ -7960,7 +8247,7 @@
       <w:r>
         <w:t xml:space="preserve">, 8(3), p. e01676. doi:</w:t>
       </w:r>
-      <w:hyperlink r:id="rId147">
+      <w:hyperlink r:id="rId151">
         <w:r>
           <w:rPr>
             <w:rStyle w:val="Hyperlink"/>
@@ -7972,8 +8259,8 @@
         <w:t xml:space="preserve">.</w:t>
       </w:r>
     </w:p>
-    <w:bookmarkEnd w:id="148"/>
-    <w:bookmarkStart w:id="150" w:name="ref-promed_promed_2021"/>
+    <w:bookmarkEnd w:id="152"/>
+    <w:bookmarkStart w:id="154" w:name="ref-promed_promed_2021"/>
     <w:p>
       <w:pPr>
         <w:pStyle w:val="Bibliography"/>
@@ -8015,7 +8302,7 @@
       <w:r>
         <w:t xml:space="preserve"> </w:t>
       </w:r>
-      <w:hyperlink r:id="rId149">
+      <w:hyperlink r:id="rId153">
         <w:r>
           <w:rPr>
             <w:rStyle w:val="Hyperlink"/>
@@ -8030,8 +8317,8 @@
         <w:t xml:space="preserve">(Accessed: 22 September 2021).</w:t>
       </w:r>
     </w:p>
-    <w:bookmarkEnd w:id="150"/>
-    <w:bookmarkStart w:id="152" w:name="ref-redding_impacts_2019"/>
+    <w:bookmarkEnd w:id="154"/>
+    <w:bookmarkStart w:id="156" w:name="ref-redding_impacts_2019"/>
     <w:p>
       <w:pPr>
         <w:pStyle w:val="Bibliography"/>
@@ -8098,7 +8385,7 @@
       <w:r>
         <w:t xml:space="preserve">, 10(1), p. 4531. doi:</w:t>
       </w:r>
-      <w:hyperlink r:id="rId151">
+      <w:hyperlink r:id="rId155">
         <w:r>
           <w:rPr>
             <w:rStyle w:val="Hyperlink"/>
@@ -8110,8 +8397,8 @@
         <w:t xml:space="preserve">.</w:t>
       </w:r>
     </w:p>
-    <w:bookmarkEnd w:id="152"/>
-    <w:bookmarkStart w:id="154" w:name="ref-roe_beyond_2020"/>
+    <w:bookmarkEnd w:id="156"/>
+    <w:bookmarkStart w:id="158" w:name="ref-roe_beyond_2020"/>
     <w:p>
       <w:pPr>
         <w:pStyle w:val="Bibliography"/>
@@ -8166,7 +8453,7 @@
       <w:r>
         <w:t xml:space="preserve">, 136, p. 105121. doi:</w:t>
       </w:r>
-      <w:hyperlink r:id="rId153">
+      <w:hyperlink r:id="rId157">
         <w:r>
           <w:rPr>
             <w:rStyle w:val="Hyperlink"/>
@@ -8178,8 +8465,8 @@
         <w:t xml:space="preserve">.</w:t>
       </w:r>
     </w:p>
-    <w:bookmarkEnd w:id="154"/>
-    <w:bookmarkStart w:id="155" w:name="ref-roser_future_2013"/>
+    <w:bookmarkEnd w:id="158"/>
+    <w:bookmarkStart w:id="159" w:name="ref-roser_future_2013"/>
     <w:p>
       <w:pPr>
         <w:pStyle w:val="Bibliography"/>
@@ -8228,8 +8515,8 @@
         <w:t xml:space="preserve">[Preprint].</w:t>
       </w:r>
     </w:p>
-    <w:bookmarkEnd w:id="155"/>
-    <w:bookmarkStart w:id="157" w:name="ref-sandifer_exploring_2015"/>
+    <w:bookmarkEnd w:id="159"/>
+    <w:bookmarkStart w:id="161" w:name="ref-sandifer_exploring_2015"/>
     <w:p>
       <w:pPr>
         <w:pStyle w:val="Bibliography"/>
@@ -8271,7 +8558,7 @@
       <w:r>
         <w:t xml:space="preserve">, 12, pp. 1–15. doi:</w:t>
       </w:r>
-      <w:hyperlink r:id="rId156">
+      <w:hyperlink r:id="rId160">
         <w:r>
           <w:rPr>
             <w:rStyle w:val="Hyperlink"/>
@@ -8283,8 +8570,8 @@
         <w:t xml:space="preserve">.</w:t>
       </w:r>
     </w:p>
-    <w:bookmarkEnd w:id="157"/>
-    <w:bookmarkStart w:id="159" w:name="ref-shaffer_lassa_2014"/>
+    <w:bookmarkEnd w:id="161"/>
+    <w:bookmarkStart w:id="163" w:name="ref-shaffer_lassa_2014"/>
     <w:p>
       <w:pPr>
         <w:pStyle w:val="Bibliography"/>
@@ -8369,7 +8656,7 @@
       <w:r>
         <w:t xml:space="preserve">, 8(3), p. e2748. doi:</w:t>
       </w:r>
-      <w:hyperlink r:id="rId158">
+      <w:hyperlink r:id="rId162">
         <w:r>
           <w:rPr>
             <w:rStyle w:val="Hyperlink"/>
@@ -8381,8 +8668,8 @@
         <w:t xml:space="preserve">.</w:t>
       </w:r>
     </w:p>
-    <w:bookmarkEnd w:id="159"/>
-    <w:bookmarkStart w:id="161" w:name="ref-suzan_metacommunity_2015"/>
+    <w:bookmarkEnd w:id="163"/>
+    <w:bookmarkStart w:id="165" w:name="ref-suzan_metacommunity_2015"/>
     <w:p>
       <w:pPr>
         <w:pStyle w:val="Bibliography"/>
@@ -8428,7 +8715,7 @@
       <w:r>
         <w:t xml:space="preserve">, 5(4), pp. 865–873. doi:</w:t>
       </w:r>
-      <w:hyperlink r:id="rId160">
+      <w:hyperlink r:id="rId164">
         <w:r>
           <w:rPr>
             <w:rStyle w:val="Hyperlink"/>
@@ -8440,8 +8727,8 @@
         <w:t xml:space="preserve">.</w:t>
       </w:r>
     </w:p>
-    <w:bookmarkEnd w:id="161"/>
-    <w:bookmarkStart w:id="163" w:name="ref-tatem_global_2006"/>
+    <w:bookmarkEnd w:id="165"/>
+    <w:bookmarkStart w:id="167" w:name="ref-tatem_global_2006"/>
     <w:p>
       <w:pPr>
         <w:pStyle w:val="Bibliography"/>
@@ -8510,7 +8797,7 @@
       <w:r>
         <w:t xml:space="preserve">, 62, pp. 293–343. doi:</w:t>
       </w:r>
-      <w:hyperlink r:id="rId162">
+      <w:hyperlink r:id="rId166">
         <w:r>
           <w:rPr>
             <w:rStyle w:val="Hyperlink"/>
@@ -8522,8 +8809,8 @@
         <w:t xml:space="preserve">.</w:t>
       </w:r>
     </w:p>
-    <w:bookmarkEnd w:id="163"/>
-    <w:bookmarkStart w:id="165" w:name="ref-tompkins_emerging_2015"/>
+    <w:bookmarkEnd w:id="167"/>
+    <w:bookmarkStart w:id="169" w:name="ref-tompkins_emerging_2015"/>
     <w:p>
       <w:pPr>
         <w:pStyle w:val="Bibliography"/>
@@ -8569,7 +8856,7 @@
       <w:r>
         <w:t xml:space="preserve">, 31(4), pp. 149–159. doi:</w:t>
       </w:r>
-      <w:hyperlink r:id="rId164">
+      <w:hyperlink r:id="rId168">
         <w:r>
           <w:rPr>
             <w:rStyle w:val="Hyperlink"/>
@@ -8581,8 +8868,8 @@
         <w:t xml:space="preserve">.</w:t>
       </w:r>
     </w:p>
-    <w:bookmarkEnd w:id="165"/>
-    <w:bookmarkStart w:id="167" w:name="ref-tuite_potential_2019"/>
+    <w:bookmarkEnd w:id="169"/>
+    <w:bookmarkStart w:id="171" w:name="ref-tuite_potential_2019"/>
     <w:p>
       <w:pPr>
         <w:pStyle w:val="Bibliography"/>
@@ -8673,7 +8960,7 @@
       <w:r>
         <w:t xml:space="preserve">, 100(3), pp. 647–651. doi:</w:t>
       </w:r>
-      <w:hyperlink r:id="rId166">
+      <w:hyperlink r:id="rId170">
         <w:r>
           <w:rPr>
             <w:rStyle w:val="Hyperlink"/>
@@ -8685,8 +8972,8 @@
         <w:t xml:space="preserve">.</w:t>
       </w:r>
     </w:p>
-    <w:bookmarkEnd w:id="167"/>
-    <w:bookmarkStart w:id="169" w:name="ref-vogler_decade_2013"/>
+    <w:bookmarkEnd w:id="171"/>
+    <w:bookmarkStart w:id="173" w:name="ref-vogler_decade_2013"/>
     <w:p>
       <w:pPr>
         <w:pStyle w:val="Bibliography"/>
@@ -8825,7 +9112,7 @@
       <w:r>
         <w:t xml:space="preserve">, 4(1), pp. e00623–12. doi:</w:t>
       </w:r>
-      <w:hyperlink r:id="rId168">
+      <w:hyperlink r:id="rId172">
         <w:r>
           <w:rPr>
             <w:rStyle w:val="Hyperlink"/>
@@ -8837,8 +9124,8 @@
         <w:t xml:space="preserve">.</w:t>
       </w:r>
     </w:p>
-    <w:bookmarkEnd w:id="169"/>
-    <w:bookmarkStart w:id="171" w:name="ref-vos_global_2020"/>
+    <w:bookmarkEnd w:id="173"/>
+    <w:bookmarkStart w:id="175" w:name="ref-vos_global_2020"/>
     <w:p>
       <w:pPr>
         <w:pStyle w:val="Bibliography"/>
@@ -8920,7 +9207,7 @@
       <w:r>
         <w:t xml:space="preserve">, 396(10258), pp. 1204–1222. doi:</w:t>
       </w:r>
-      <w:hyperlink r:id="rId170">
+      <w:hyperlink r:id="rId174">
         <w:r>
           <w:rPr>
             <w:rStyle w:val="Hyperlink"/>
@@ -8932,13 +9219,73 @@
         <w:t xml:space="preserve">.</w:t>
       </w:r>
     </w:p>
-    <w:bookmarkEnd w:id="171"/>
-    <w:bookmarkStart w:id="173" w:name="ref-walsh_whence_2020"/>
+    <w:bookmarkEnd w:id="175"/>
+    <w:bookmarkStart w:id="176" w:name="ref-walker_pathologic_1982"/>
     <w:p>
       <w:pPr>
         <w:pStyle w:val="Bibliography"/>
       </w:pPr>
       <w:r>
+        <w:t xml:space="preserve">Walker, D.H.</w:t>
+      </w:r>
+      <w:r>
+        <w:t xml:space="preserve"> </w:t>
+      </w:r>
+      <w:r>
+        <w:rPr>
+          <w:iCs/>
+          <w:i/>
+        </w:rPr>
+        <w:t xml:space="preserve">et al.</w:t>
+      </w:r>
+      <w:r>
+        <w:t xml:space="preserve"> </w:t>
+      </w:r>
+      <w:r>
+        <w:t xml:space="preserve">(1982)</w:t>
+      </w:r>
+      <w:r>
+        <w:t xml:space="preserve"> </w:t>
+      </w:r>
+      <w:r>
+        <w:t xml:space="preserve">‘Pathologic and virologic study of fatal</w:t>
+      </w:r>
+      <w:r>
+        <w:t xml:space="preserve"> </w:t>
+      </w:r>
+      <w:r>
+        <w:t xml:space="preserve">Lassa</w:t>
+      </w:r>
+      <w:r>
+        <w:t xml:space="preserve"> </w:t>
+      </w:r>
+      <w:r>
+        <w:t xml:space="preserve">fever in man’</w:t>
+      </w:r>
+      <w:r>
+        <w:t xml:space="preserve">,</w:t>
+      </w:r>
+      <w:r>
+        <w:t xml:space="preserve"> </w:t>
+      </w:r>
+      <w:r>
+        <w:rPr>
+          <w:iCs/>
+          <w:i/>
+        </w:rPr>
+        <w:t xml:space="preserve">The American Journal of Pathology</w:t>
+      </w:r>
+      <w:r>
+        <w:t xml:space="preserve">, 107(3), pp. 349–356.</w:t>
+      </w:r>
+    </w:p>
+    <w:bookmarkEnd w:id="176"/>
+    <w:bookmarkStart w:id="178" w:name="ref-walsh_whence_2020"/>
+    <w:p>
+      <w:pPr>
+        <w:pStyle w:val="Bibliography"/>
+      </w:pPr>
+      <w:r>
         <w:t xml:space="preserve">Walsh, M.G.</w:t>
       </w:r>
       <w:r>
@@ -8991,7 +9338,7 @@
       <w:r>
         <w:t xml:space="preserve">, 11, p. 100177. doi:</w:t>
       </w:r>
-      <w:hyperlink r:id="rId172">
+      <w:hyperlink r:id="rId177">
         <w:r>
           <w:rPr>
             <w:rStyle w:val="Hyperlink"/>
@@ -9003,8 +9350,8 @@
         <w:t xml:space="preserve">.</w:t>
       </w:r>
     </w:p>
-    <w:bookmarkEnd w:id="173"/>
-    <w:bookmarkStart w:id="175" w:name="ref-wang_mammal_2021"/>
+    <w:bookmarkEnd w:id="178"/>
+    <w:bookmarkStart w:id="180" w:name="ref-wang_mammal_2021"/>
     <w:p>
       <w:pPr>
         <w:pStyle w:val="Bibliography"/>
@@ -9050,7 +9397,7 @@
       <w:r>
         <w:t xml:space="preserve">, 27(20), pp. 4995–5007. doi:</w:t>
       </w:r>
-      <w:hyperlink r:id="rId174">
+      <w:hyperlink r:id="rId179">
         <w:r>
           <w:rPr>
             <w:rStyle w:val="Hyperlink"/>
@@ -9062,8 +9409,8 @@
         <w:t xml:space="preserve">.</w:t>
       </w:r>
     </w:p>
-    <w:bookmarkEnd w:id="175"/>
-    <w:bookmarkStart w:id="177" w:name="ref-whitmee_safeguarding_2015"/>
+    <w:bookmarkEnd w:id="180"/>
+    <w:bookmarkStart w:id="182" w:name="ref-whitmee_safeguarding_2015"/>
     <w:p>
       <w:pPr>
         <w:pStyle w:val="Bibliography"/>
@@ -9157,7 +9504,7 @@
       <w:r>
         <w:t xml:space="preserve">, 386(10007), pp. 1973–2028. doi:</w:t>
       </w:r>
-      <w:hyperlink r:id="rId176">
+      <w:hyperlink r:id="rId181">
         <w:r>
           <w:rPr>
             <w:rStyle w:val="Hyperlink"/>
@@ -9169,13 +9516,84 @@
         <w:t xml:space="preserve">.</w:t>
       </w:r>
     </w:p>
-    <w:bookmarkEnd w:id="177"/>
-    <w:bookmarkStart w:id="179" w:name="ref-wood_framework_2012"/>
+    <w:bookmarkEnd w:id="182"/>
+    <w:bookmarkStart w:id="184" w:name="ref-wolf_fifty_2020"/>
     <w:p>
       <w:pPr>
         <w:pStyle w:val="Bibliography"/>
       </w:pPr>
       <w:r>
+        <w:t xml:space="preserve">Wolf, T.</w:t>
+      </w:r>
+      <w:r>
+        <w:t xml:space="preserve"> </w:t>
+      </w:r>
+      <w:r>
+        <w:rPr>
+          <w:iCs/>
+          <w:i/>
+        </w:rPr>
+        <w:t xml:space="preserve">et al.</w:t>
+      </w:r>
+      <w:r>
+        <w:t xml:space="preserve"> </w:t>
+      </w:r>
+      <w:r>
+        <w:t xml:space="preserve">(2020)</w:t>
+      </w:r>
+      <w:r>
+        <w:t xml:space="preserve"> </w:t>
+      </w:r>
+      <w:r>
+        <w:t xml:space="preserve">‘Fifty years of imported</w:t>
+      </w:r>
+      <w:r>
+        <w:t xml:space="preserve"> </w:t>
+      </w:r>
+      <w:r>
+        <w:t xml:space="preserve">Lassa</w:t>
+      </w:r>
+      <w:r>
+        <w:t xml:space="preserve"> </w:t>
+      </w:r>
+      <w:r>
+        <w:t xml:space="preserve">fever: A systematic review of primary and secondary cases’</w:t>
+      </w:r>
+      <w:r>
+        <w:t xml:space="preserve">,</w:t>
+      </w:r>
+      <w:r>
+        <w:t xml:space="preserve"> </w:t>
+      </w:r>
+      <w:r>
+        <w:rPr>
+          <w:iCs/>
+          <w:i/>
+        </w:rPr>
+        <w:t xml:space="preserve">Journal of Travel Medicine</w:t>
+      </w:r>
+      <w:r>
+        <w:t xml:space="preserve">, 27(4). doi:</w:t>
+      </w:r>
+      <w:hyperlink r:id="rId183">
+        <w:r>
+          <w:rPr>
+            <w:rStyle w:val="Hyperlink"/>
+          </w:rPr>
+          <w:t xml:space="preserve">10.1093/jtm/taaa035</w:t>
+        </w:r>
+      </w:hyperlink>
+      <w:r>
+        <w:t xml:space="preserve">.</w:t>
+      </w:r>
+    </w:p>
+    <w:bookmarkEnd w:id="184"/>
+    <w:bookmarkStart w:id="186" w:name="ref-wood_framework_2012"/>
+    <w:p>
+      <w:pPr>
+        <w:pStyle w:val="Bibliography"/>
+      </w:pPr>
+      <w:r>
         <w:t xml:space="preserve">Wood, J.L.N.</w:t>
       </w:r>
       <w:r>
@@ -9216,7 +9634,7 @@
       <w:r>
         <w:t xml:space="preserve">, 367(1604), pp. 2881–2892. doi:</w:t>
       </w:r>
-      <w:hyperlink r:id="rId178">
+      <w:hyperlink r:id="rId185">
         <w:r>
           <w:rPr>
             <w:rStyle w:val="Hyperlink"/>
@@ -9228,8 +9646,8 @@
         <w:t xml:space="preserve">.</w:t>
       </w:r>
     </w:p>
-    <w:bookmarkEnd w:id="179"/>
-    <w:bookmarkStart w:id="181" w:name="ref-woolhouse_host_2005"/>
+    <w:bookmarkEnd w:id="186"/>
+    <w:bookmarkStart w:id="188" w:name="ref-woolhouse_host_2005"/>
     <w:p>
       <w:pPr>
         <w:pStyle w:val="Bibliography"/>
@@ -9298,7 +9716,7 @@
       <w:r>
         <w:t xml:space="preserve">, 11(12), pp. 1842–1847. doi:</w:t>
       </w:r>
-      <w:hyperlink r:id="rId180">
+      <w:hyperlink r:id="rId187">
         <w:r>
           <w:rPr>
             <w:rStyle w:val="Hyperlink"/>
@@ -9310,8 +9728,8 @@
         <w:t xml:space="preserve">.</w:t>
       </w:r>
     </w:p>
-    <w:bookmarkEnd w:id="181"/>
-    <w:bookmarkStart w:id="183" w:name="X9f4e18bde3f751d6d18376f409b18cf36e3b2c7"/>
+    <w:bookmarkEnd w:id="188"/>
+    <w:bookmarkStart w:id="190" w:name="X9f4e18bde3f751d6d18376f409b18cf36e3b2c7"/>
     <w:p>
       <w:pPr>
         <w:pStyle w:val="Bibliography"/>
@@ -9331,7 +9749,7 @@
       <w:r>
         <w:t xml:space="preserve"> </w:t>
       </w:r>
-      <w:hyperlink r:id="rId182">
+      <w:hyperlink r:id="rId189">
         <w:r>
           <w:rPr>
             <w:rStyle w:val="Hyperlink"/>
@@ -9346,8 +9764,8 @@
         <w:t xml:space="preserve">(Accessed: 22 September 2021).</w:t>
       </w:r>
     </w:p>
-    <w:bookmarkEnd w:id="183"/>
-    <w:bookmarkStart w:id="185" w:name="ref-world_health_organisation_lassa_2021"/>
+    <w:bookmarkEnd w:id="190"/>
+    <w:bookmarkStart w:id="192" w:name="ref-world_health_organisation_lassa_2021"/>
     <w:p>
       <w:pPr>
         <w:pStyle w:val="Bibliography"/>
@@ -9367,7 +9785,7 @@
       <w:r>
         <w:t xml:space="preserve"> </w:t>
       </w:r>
-      <w:hyperlink r:id="rId184">
+      <w:hyperlink r:id="rId191">
         <w:r>
           <w:rPr>
             <w:rStyle w:val="Hyperlink"/>
@@ -9382,10 +9800,10 @@
         <w:t xml:space="preserve">(Accessed: 22 September 2021).</w:t>
       </w:r>
     </w:p>
-    <w:bookmarkEnd w:id="185"/>
-    <w:bookmarkEnd w:id="186"/>
-    <w:bookmarkEnd w:id="187"/>
-    <w:bookmarkEnd w:id="188"/>
+    <w:bookmarkEnd w:id="192"/>
+    <w:bookmarkEnd w:id="193"/>
+    <w:bookmarkEnd w:id="194"/>
+    <w:bookmarkEnd w:id="195"/>
     <w:sectPr/>
   </w:body>
 </w:document>
@@ -9417,7 +9835,7 @@
 <file path=word/numbering.xml><?xml version="1.0" encoding="utf-8"?>
 <w:numbering xmlns:w="http://schemas.openxmlformats.org/wordprocessingml/2006/main">
   <w:abstractNum w:abstractNumId="990">
-    <w:nsid w:val="2c1ae401"/>
+    <w:nsid w:val="A990"/>
     <w:multiLevelType w:val="multilevel"/>
     <w:lvl w:ilvl="0">
       <w:numFmt w:val="bullet"/>
@@ -9493,7 +9911,7 @@
     </w:lvl>
   </w:abstractNum>
   <w:abstractNum w:abstractNumId="99411">
-    <w:nsid w:val="ea454b4c"/>
+    <w:nsid w:val="A99411"/>
     <w:multiLevelType w:val="multilevel"/>
     <w:lvl w:ilvl="0">
       <w:start w:val="1"/>
@@ -9578,7 +9996,7 @@
     </w:lvl>
   </w:abstractNum>
   <w:abstractNum w:abstractNumId="991">
-    <w:nsid w:val="71315dca"/>
+    <w:nsid w:val="A991"/>
     <w:multiLevelType w:val="multilevel"/>
     <w:lvl w:ilvl="0">
       <w:numFmt w:val="bullet"/>
@@ -9850,10 +10268,10 @@
   <w:docDefaults>
     <w:rPrDefault>
       <w:rPr>
-        <w:rFonts w:asciiTheme="minorHAnsi" w:eastAsiaTheme="minorHAnsi" w:hAnsiTheme="minorHAnsi" w:cstheme="minorBidi"/>
+        <w:rFonts w:asciiTheme="minorHAnsi" w:cstheme="minorBidi" w:eastAsiaTheme="minorHAnsi" w:hAnsiTheme="minorHAnsi"/>
         <w:sz w:val="24"/>
         <w:szCs w:val="24"/>
-        <w:lang w:val="en-US" w:eastAsia="en-US" w:bidi="ar-SA"/>
+        <w:lang w:bidi="ar-SA" w:eastAsia="en-US" w:val="en-US"/>
       </w:rPr>
     </w:rPrDefault>
     <w:pPrDefault>
@@ -9862,35 +10280,35 @@
       </w:pPr>
     </w:pPrDefault>
   </w:docDefaults>
-  <w:latentStyles w:defLockedState="0" w:defUIPriority="0" w:defSemiHidden="0" w:defUnhideWhenUsed="0" w:defQFormat="0" w:count="276"/>
-  <w:style w:type="paragraph" w:default="1" w:styleId="Normal">
+  <w:latentStyles w:count="276" w:defLockedState="0" w:defQFormat="0" w:defSemiHidden="0" w:defUIPriority="0" w:defUnhideWhenUsed="0"/>
+  <w:style w:default="1" w:styleId="Normal" w:type="paragraph">
     <w:name w:val="Normal"/>
     <w:qFormat/>
   </w:style>
-  <w:style w:type="paragraph" w:styleId="BodyText">
+  <w:style w:styleId="BodyText" w:type="paragraph">
     <w:name w:val="Body Text"/>
     <w:basedOn w:val="Normal"/>
     <w:link w:val="BodyTextChar"/>
     <w:pPr>
-      <w:spacing w:before="180" w:after="180"/>
+      <w:spacing w:after="180" w:before="180"/>
     </w:pPr>
     <w:qFormat/>
   </w:style>
-  <w:style w:type="paragraph" w:customStyle="1" w:styleId="FirstParagraph">
+  <w:style w:customStyle="1" w:styleId="FirstParagraph" w:type="paragraph">
     <w:name w:val="First Paragraph"/>
     <w:basedOn w:val="BodyText"/>
     <w:next w:val="BodyText"/>
     <w:qFormat/>
   </w:style>
-  <w:style w:type="paragraph" w:customStyle="1" w:styleId="Compact">
+  <w:style w:customStyle="1" w:styleId="Compact" w:type="paragraph">
     <w:name w:val="Compact"/>
     <w:basedOn w:val="BodyText"/>
     <w:qFormat/>
     <w:pPr>
-      <w:spacing w:before="36" w:after="36"/>
+      <w:spacing w:after="36" w:before="36"/>
     </w:pPr>
   </w:style>
-  <w:style w:type="paragraph" w:styleId="Title">
+  <w:style w:styleId="Title" w:type="paragraph">
     <w:name w:val="Title"/>
     <w:basedOn w:val="Normal"/>
     <w:next w:val="BodyText"/>
@@ -9898,19 +10316,19 @@
     <w:pPr>
       <w:keepNext/>
       <w:keepLines/>
-      <w:spacing w:before="480" w:after="240"/>
+      <w:spacing w:after="240" w:before="480"/>
       <w:jc w:val="center"/>
     </w:pPr>
     <w:rPr>
-      <w:rFonts w:asciiTheme="majorHAnsi" w:eastAsiaTheme="majorEastAsia" w:hAnsiTheme="majorHAnsi" w:cstheme="majorBidi"/>
+      <w:rFonts w:asciiTheme="majorHAnsi" w:cstheme="majorBidi" w:eastAsiaTheme="majorEastAsia" w:hAnsiTheme="majorHAnsi"/>
       <w:b/>
       <w:bCs/>
-      <w:color w:val="345A8A" w:themeColor="accent1" w:themeShade="B5"/>
+      <w:color w:themeColor="accent1" w:themeShade="B5" w:val="345A8A"/>
       <w:sz w:val="36"/>
       <w:szCs w:val="36"/>
     </w:rPr>
   </w:style>
-  <w:style w:type="paragraph" w:styleId="Subtitle">
+  <w:style w:styleId="Subtitle" w:type="paragraph">
     <w:name w:val="Subtitle"/>
     <w:basedOn w:val="Title"/>
     <w:next w:val="BodyText"/>
@@ -9918,7 +10336,7 @@
     <w:pPr>
       <w:keepNext/>
       <w:keepLines/>
-      <w:spacing w:before="240" w:after="240"/>
+      <w:spacing w:after="240" w:before="240"/>
       <w:jc w:val="center"/>
     </w:pPr>
     <w:rPr>
@@ -9926,7 +10344,7 @@
       <w:szCs w:val="30"/>
     </w:rPr>
   </w:style>
-  <w:style w:type="paragraph" w:customStyle="1" w:styleId="Author">
+  <w:style w:customStyle="1" w:styleId="Author" w:type="paragraph">
     <w:name w:val="Author"/>
     <w:next w:val="BodyText"/>
     <w:qFormat/>
@@ -9936,7 +10354,7 @@
       <w:jc w:val="center"/>
     </w:pPr>
   </w:style>
-  <w:style w:type="paragraph" w:styleId="Date">
+  <w:style w:styleId="Date" w:type="paragraph">
     <w:name w:val="Date"/>
     <w:next w:val="BodyText"/>
     <w:qFormat/>
@@ -9946,7 +10364,7 @@
       <w:jc w:val="center"/>
     </w:pPr>
   </w:style>
-  <w:style w:type="paragraph" w:customStyle="1" w:styleId="Abstract">
+  <w:style w:customStyle="1" w:styleId="Abstract" w:type="paragraph">
     <w:name w:val="Abstract"/>
     <w:basedOn w:val="Normal"/>
     <w:next w:val="BodyText"/>
@@ -9954,14 +10372,14 @@
     <w:pPr>
       <w:keepNext/>
       <w:keepLines/>
-      <w:spacing w:before="300" w:after="300"/>
+      <w:spacing w:after="300" w:before="300"/>
     </w:pPr>
     <w:rPr>
       <w:sz w:val="20"/>
       <w:szCs w:val="20"/>
     </w:rPr>
   </w:style>
-  <w:style w:type="paragraph" w:styleId="Bibliography">
+  <w:style w:styleId="Bibliography" w:type="paragraph">
     <w:name w:val="Bibliography"/>
     <w:basedOn w:val="Normal"/>
     <w:next w:val="Bibliography"/>
@@ -9969,7 +10387,7 @@
     <w:pPr/>
     <w:rPr/>
   </w:style>
-  <w:style w:type="paragraph" w:styleId="Heading1">
+  <w:style w:styleId="Heading1" w:type="paragraph">
     <w:name w:val="Heading 1"/>
     <w:basedOn w:val="Normal"/>
     <w:next w:val="BodyText"/>
@@ -9978,19 +10396,19 @@
     <w:pPr>
       <w:keepNext/>
       <w:keepLines/>
-      <w:spacing w:before="480" w:after="0"/>
+      <w:spacing w:after="0" w:before="480"/>
       <w:outlineLvl w:val="0"/>
     </w:pPr>
     <w:rPr>
-      <w:rFonts w:asciiTheme="majorHAnsi" w:eastAsiaTheme="majorEastAsia" w:hAnsiTheme="majorHAnsi" w:cstheme="majorBidi"/>
+      <w:rFonts w:asciiTheme="majorHAnsi" w:cstheme="majorBidi" w:eastAsiaTheme="majorEastAsia" w:hAnsiTheme="majorHAnsi"/>
       <w:b/>
       <w:bCs/>
-      <w:color w:val="4F81BD" w:themeColor="accent1"/>
+      <w:color w:themeColor="accent1" w:val="4F81BD"/>
       <w:sz w:val="32"/>
       <w:szCs w:val="32"/>
     </w:rPr>
   </w:style>
-  <w:style w:type="paragraph" w:styleId="Heading2">
+  <w:style w:styleId="Heading2" w:type="paragraph">
     <w:name w:val="Heading 2"/>
     <w:basedOn w:val="Normal"/>
     <w:next w:val="BodyText"/>
@@ -10000,19 +10418,19 @@
     <w:pPr>
       <w:keepNext/>
       <w:keepLines/>
-      <w:spacing w:before="200" w:after="0"/>
+      <w:spacing w:after="0" w:before="200"/>
       <w:outlineLvl w:val="1"/>
     </w:pPr>
     <w:rPr>
-      <w:rFonts w:asciiTheme="majorHAnsi" w:eastAsiaTheme="majorEastAsia" w:hAnsiTheme="majorHAnsi" w:cstheme="majorBidi"/>
+      <w:rFonts w:asciiTheme="majorHAnsi" w:cstheme="majorBidi" w:eastAsiaTheme="majorEastAsia" w:hAnsiTheme="majorHAnsi"/>
       <w:b/>
       <w:bCs/>
-      <w:color w:val="4F81BD" w:themeColor="accent1"/>
+      <w:color w:themeColor="accent1" w:val="4F81BD"/>
       <w:sz w:val="28"/>
       <w:szCs w:val="28"/>
     </w:rPr>
   </w:style>
-  <w:style w:type="paragraph" w:styleId="Heading3">
+  <w:style w:styleId="Heading3" w:type="paragraph">
     <w:name w:val="Heading 3"/>
     <w:basedOn w:val="Normal"/>
     <w:next w:val="BodyText"/>
@@ -10022,19 +10440,19 @@
     <w:pPr>
       <w:keepNext/>
       <w:keepLines/>
-      <w:spacing w:before="200" w:after="0"/>
+      <w:spacing w:after="0" w:before="200"/>
       <w:outlineLvl w:val="2"/>
     </w:pPr>
     <w:rPr>
-      <w:rFonts w:asciiTheme="majorHAnsi" w:eastAsiaTheme="majorEastAsia" w:hAnsiTheme="majorHAnsi" w:cstheme="majorBidi"/>
+      <w:rFonts w:asciiTheme="majorHAnsi" w:cstheme="majorBidi" w:eastAsiaTheme="majorEastAsia" w:hAnsiTheme="majorHAnsi"/>
       <w:b/>
       <w:bCs/>
-      <w:color w:val="4F81BD" w:themeColor="accent1"/>
+      <w:color w:themeColor="accent1" w:val="4F81BD"/>
       <w:sz w:val="24"/>
       <w:szCs w:val="24"/>
     </w:rPr>
   </w:style>
-  <w:style w:type="paragraph" w:styleId="Heading4">
+  <w:style w:styleId="Heading4" w:type="paragraph">
     <w:name w:val="Heading 4"/>
     <w:basedOn w:val="Normal"/>
     <w:next w:val="BodyText"/>
@@ -10044,19 +10462,19 @@
     <w:pPr>
       <w:keepNext/>
       <w:keepLines/>
-      <w:spacing w:before="200" w:after="0"/>
+      <w:spacing w:after="0" w:before="200"/>
       <w:outlineLvl w:val="3"/>
     </w:pPr>
     <w:rPr>
-      <w:rFonts w:asciiTheme="majorHAnsi" w:eastAsiaTheme="majorEastAsia" w:hAnsiTheme="majorHAnsi" w:cstheme="majorBidi"/>
+      <w:rFonts w:asciiTheme="majorHAnsi" w:cstheme="majorBidi" w:eastAsiaTheme="majorEastAsia" w:hAnsiTheme="majorHAnsi"/>
       <w:i/>
       <w:bCs/>
-      <w:color w:val="4F81BD" w:themeColor="accent1"/>
+      <w:color w:themeColor="accent1" w:val="4F81BD"/>
       <w:sz w:val="24"/>
       <w:szCs w:val="24"/>
     </w:rPr>
   </w:style>
-  <w:style w:type="paragraph" w:styleId="Heading5">
+  <w:style w:styleId="Heading5" w:type="paragraph">
     <w:name w:val="Heading 5"/>
     <w:basedOn w:val="Normal"/>
     <w:next w:val="BodyText"/>
@@ -10066,18 +10484,18 @@
     <w:pPr>
       <w:keepNext/>
       <w:keepLines/>
-      <w:spacing w:before="200" w:after="0"/>
+      <w:spacing w:after="0" w:before="200"/>
       <w:outlineLvl w:val="4"/>
     </w:pPr>
     <w:rPr>
-      <w:rFonts w:asciiTheme="majorHAnsi" w:eastAsiaTheme="majorEastAsia" w:hAnsiTheme="majorHAnsi" w:cstheme="majorBidi"/>
+      <w:rFonts w:asciiTheme="majorHAnsi" w:cstheme="majorBidi" w:eastAsiaTheme="majorEastAsia" w:hAnsiTheme="majorHAnsi"/>
       <w:iCs/>
-      <w:color w:val="4F81BD" w:themeColor="accent1"/>
+      <w:color w:themeColor="accent1" w:val="4F81BD"/>
       <w:sz w:val="24"/>
       <w:szCs w:val="24"/>
     </w:rPr>
   </w:style>
-  <w:style w:type="paragraph" w:styleId="Heading6">
+  <w:style w:styleId="Heading6" w:type="paragraph">
     <w:name w:val="Heading 6"/>
     <w:basedOn w:val="Normal"/>
     <w:next w:val="BodyText"/>
@@ -10087,17 +10505,17 @@
     <w:pPr>
       <w:keepNext/>
       <w:keepLines/>
-      <w:spacing w:before="200" w:after="0"/>
+      <w:spacing w:after="0" w:before="200"/>
       <w:outlineLvl w:val="5"/>
     </w:pPr>
     <w:rPr>
-      <w:rFonts w:asciiTheme="majorHAnsi" w:eastAsiaTheme="majorEastAsia" w:hAnsiTheme="majorHAnsi" w:cstheme="majorBidi"/>
-      <w:color w:val="4F81BD" w:themeColor="accent1"/>
+      <w:rFonts w:asciiTheme="majorHAnsi" w:cstheme="majorBidi" w:eastAsiaTheme="majorEastAsia" w:hAnsiTheme="majorHAnsi"/>
+      <w:color w:themeColor="accent1" w:val="4F81BD"/>
       <w:sz w:val="24"/>
       <w:szCs w:val="24"/>
     </w:rPr>
   </w:style>
-  <w:style w:type="paragraph" w:styleId="Heading7">
+  <w:style w:styleId="Heading7" w:type="paragraph">
     <w:name w:val="Heading 7"/>
     <w:basedOn w:val="Normal"/>
     <w:next w:val="BodyText"/>
@@ -10107,17 +10525,17 @@
     <w:pPr>
       <w:keepNext/>
       <w:keepLines/>
-      <w:spacing w:before="200" w:after="0"/>
+      <w:spacing w:after="0" w:before="200"/>
       <w:outlineLvl w:val="6"/>
     </w:pPr>
     <w:rPr>
-      <w:rFonts w:asciiTheme="majorHAnsi" w:eastAsiaTheme="majorEastAsia" w:hAnsiTheme="majorHAnsi" w:cstheme="majorBidi"/>
-      <w:color w:val="4F81BD" w:themeColor="accent1"/>
+      <w:rFonts w:asciiTheme="majorHAnsi" w:cstheme="majorBidi" w:eastAsiaTheme="majorEastAsia" w:hAnsiTheme="majorHAnsi"/>
+      <w:color w:themeColor="accent1" w:val="4F81BD"/>
       <w:sz w:val="24"/>
       <w:szCs w:val="24"/>
     </w:rPr>
   </w:style>
-  <w:style w:type="paragraph" w:styleId="Heading8">
+  <w:style w:styleId="Heading8" w:type="paragraph">
     <w:name w:val="Heading 8"/>
     <w:basedOn w:val="Normal"/>
     <w:next w:val="BodyText"/>
@@ -10127,17 +10545,17 @@
     <w:pPr>
       <w:keepNext/>
       <w:keepLines/>
-      <w:spacing w:before="200" w:after="0"/>
+      <w:spacing w:after="0" w:before="200"/>
       <w:outlineLvl w:val="7"/>
     </w:pPr>
     <w:rPr>
-      <w:rFonts w:asciiTheme="majorHAnsi" w:eastAsiaTheme="majorEastAsia" w:hAnsiTheme="majorHAnsi" w:cstheme="majorBidi"/>
-      <w:color w:val="4F81BD" w:themeColor="accent1"/>
+      <w:rFonts w:asciiTheme="majorHAnsi" w:cstheme="majorBidi" w:eastAsiaTheme="majorEastAsia" w:hAnsiTheme="majorHAnsi"/>
+      <w:color w:themeColor="accent1" w:val="4F81BD"/>
       <w:sz w:val="24"/>
       <w:szCs w:val="24"/>
     </w:rPr>
   </w:style>
-  <w:style w:type="paragraph" w:styleId="Heading9">
+  <w:style w:styleId="Heading9" w:type="paragraph">
     <w:name w:val="Heading 9"/>
     <w:basedOn w:val="Normal"/>
     <w:next w:val="BodyText"/>
@@ -10147,17 +10565,17 @@
     <w:pPr>
       <w:keepNext/>
       <w:keepLines/>
-      <w:spacing w:before="200" w:after="0"/>
+      <w:spacing w:after="0" w:before="200"/>
       <w:outlineLvl w:val="8"/>
     </w:pPr>
     <w:rPr>
-      <w:rFonts w:asciiTheme="majorHAnsi" w:eastAsiaTheme="majorEastAsia" w:hAnsiTheme="majorHAnsi" w:cstheme="majorBidi"/>
-      <w:color w:val="4F81BD" w:themeColor="accent1"/>
+      <w:rFonts w:asciiTheme="majorHAnsi" w:cstheme="majorBidi" w:eastAsiaTheme="majorEastAsia" w:hAnsiTheme="majorHAnsi"/>
+      <w:color w:themeColor="accent1" w:val="4F81BD"/>
       <w:sz w:val="24"/>
       <w:szCs w:val="24"/>
     </w:rPr>
   </w:style>
-  <w:style w:type="paragraph" w:styleId="BlockText">
+  <w:style w:styleId="BlockText" w:type="paragraph">
     <w:name w:val="Block Text"/>
     <w:basedOn w:val="BodyText"/>
     <w:next w:val="BodyText"/>
@@ -10165,11 +10583,11 @@
     <w:unhideWhenUsed/>
     <w:qFormat/>
     <w:pPr>
-      <w:spacing w:before="100" w:after="100"/>
+      <w:spacing w:after="100" w:before="100"/>
       <w:ind w:firstLine="0" w:left="480" w:right="480"/>
     </w:pPr>
   </w:style>
-  <w:style w:type="paragraph" w:styleId="FootnoteText">
+  <w:style w:styleId="FootnoteText" w:type="paragraph">
     <w:name w:val="Footnote Text"/>
     <w:basedOn w:val="Normal"/>
     <w:next w:val="FootnoteText"/>
@@ -10177,30 +10595,30 @@
     <w:unhideWhenUsed/>
     <w:qFormat/>
   </w:style>
-  <w:style w:type="character" w:default="1" w:styleId="DefaultParagraphFont">
+  <w:style w:default="1" w:styleId="DefaultParagraphFont" w:type="character">
     <w:name w:val="Default Paragraph Font"/>
     <w:semiHidden/>
     <w:unhideWhenUsed/>
   </w:style>
-  <w:style w:type="table" w:default="1" w:styleId="Table">
+  <w:style w:default="1" w:styleId="Table" w:type="table">
     <w:name w:val="Table"/>
     <w:basedOn w:val="TableNormal"/>
     <w:semiHidden/>
     <w:unhideWhenUsed/>
     <w:qFormat/>
     <w:tblPr>
-      <w:tblInd w:w="0" w:type="dxa"/>
+      <w:tblInd w:type="dxa" w:w="0"/>
       <w:tblCellMar>
-        <w:top w:w="0" w:type="dxa"/>
-        <w:left w:w="108" w:type="dxa"/>
-        <w:bottom w:w="0" w:type="dxa"/>
-        <w:right w:w="108" w:type="dxa"/>
+        <w:top w:type="dxa" w:w="0"/>
+        <w:left w:type="dxa" w:w="108"/>
+        <w:bottom w:type="dxa" w:w="0"/>
+        <w:right w:type="dxa" w:w="108"/>
       </w:tblCellMar>
     </w:tblPr>
     <w:tblStylePr w:type="firstRow">
       <w:tblPr>
         <w:jc w:val="left"/>
-        <w:tblInd w:w="0" w:type="dxa"/>
+        <w:tblInd w:type="dxa" w:w="0"/>
       </w:tblPr>
       <w:trPr>
         <w:jc w:val="left"/>
@@ -10213,7 +10631,7 @@
       </w:tcPr>
     </w:tblStylePr>
   </w:style>
-  <w:style w:type="paragraph" w:customStyle="1" w:styleId="DefinitionTerm">
+  <w:style w:customStyle="1" w:styleId="DefinitionTerm" w:type="paragraph">
     <w:name w:val="Definition Term"/>
     <w:basedOn w:val="Normal"/>
     <w:next w:val="Definition"/>
@@ -10226,49 +10644,49 @@
       <w:b/>
     </w:rPr>
   </w:style>
-  <w:style w:type="paragraph" w:customStyle="1" w:styleId="Definition">
+  <w:style w:customStyle="1" w:styleId="Definition" w:type="paragraph">
     <w:name w:val="Definition"/>
     <w:basedOn w:val="Normal"/>
   </w:style>
-  <w:style w:type="paragraph" w:styleId="Caption">
+  <w:style w:styleId="Caption" w:type="paragraph">
     <w:name w:val="Caption"/>
     <w:basedOn w:val="Normal"/>
     <w:link w:val="BodyTextChar"/>
     <w:pPr>
-      <w:spacing w:before="0" w:after="120"/>
+      <w:spacing w:after="120" w:before="0"/>
     </w:pPr>
     <w:rPr>
       <w:i/>
     </w:rPr>
   </w:style>
-  <w:style w:type="paragraph" w:customStyle="1" w:styleId="TableCaption">
+  <w:style w:customStyle="1" w:styleId="TableCaption" w:type="paragraph">
     <w:name w:val="Table Caption"/>
     <w:basedOn w:val="Caption"/>
     <w:pPr>
       <w:keepNext/>
     </w:pPr>
   </w:style>
-  <w:style w:type="paragraph" w:customStyle="1" w:styleId="ImageCaption">
+  <w:style w:customStyle="1" w:styleId="ImageCaption" w:type="paragraph">
     <w:name w:val="Image Caption"/>
     <w:basedOn w:val="Caption"/>
   </w:style>
-  <w:style w:type="paragraph" w:customStyle="1" w:styleId="Figure">
+  <w:style w:customStyle="1" w:styleId="Figure" w:type="paragraph">
     <w:name w:val="Figure"/>
     <w:basedOn w:val="Normal"/>
   </w:style>
-  <w:style w:type="paragraph" w:customStyle="1" w:styleId="CaptionedFigure">
+  <w:style w:customStyle="1" w:styleId="CaptionedFigure" w:type="paragraph">
     <w:name w:val="Captioned Figure"/>
     <w:basedOn w:val="Figure"/>
     <w:pPr>
       <w:keepNext/>
     </w:pPr>
   </w:style>
-  <w:style w:type="character" w:customStyle="1" w:styleId="BodyTextChar">
+  <w:style w:customStyle="1" w:styleId="BodyTextChar" w:type="character">
     <w:name w:val="Body Text Char"/>
     <w:basedOn w:val="DefaultParagraphFont"/>
     <w:link w:val="BodyText"/>
   </w:style>
-  <w:style w:type="character" w:customStyle="1" w:styleId="VerbatimChar">
+  <w:style w:customStyle="1" w:styleId="VerbatimChar" w:type="character">
     <w:name w:val="Verbatim Char"/>
     <w:basedOn w:val="BodyTextChar"/>
     <w:rPr>
@@ -10276,25 +10694,25 @@
       <w:sz w:val="22"/>
     </w:rPr>
   </w:style>
-  <w:style w:type="character" w:customStyle="1" w:styleId="SectionNumber">
+  <w:style w:customStyle="1" w:styleId="SectionNumber" w:type="character">
     <w:name w:val="Section Number"/>
     <w:basedOn w:val="BodyTextChar"/>
   </w:style>
-  <w:style w:type="character" w:styleId="FootnoteReference">
+  <w:style w:styleId="FootnoteReference" w:type="character">
     <w:name w:val="Footnote Reference"/>
     <w:basedOn w:val="BodyTextChar"/>
     <w:rPr>
       <w:vertAlign w:val="superscript"/>
     </w:rPr>
   </w:style>
-  <w:style w:type="character" w:styleId="Hyperlink">
+  <w:style w:styleId="Hyperlink" w:type="character">
     <w:name w:val="Hyperlink"/>
     <w:basedOn w:val="BodyTextChar"/>
     <w:rPr>
-      <w:color w:val="4F81BD" w:themeColor="accent1"/>
+      <w:color w:themeColor="accent1" w:val="4F81BD"/>
     </w:rPr>
   </w:style>
-  <w:style w:type="paragraph" w:styleId="TOCHeading">
+  <w:style w:styleId="TOCHeading" w:type="paragraph">
     <w:name w:val="TOC Heading"/>
     <w:basedOn w:val="Heading1"/>
     <w:next w:val="BodyText"/>
@@ -10306,10 +10724,10 @@
       <w:outlineLvl w:val="9"/>
     </w:pPr>
     <w:rPr>
-      <w:rFonts w:asciiTheme="majorHAnsi" w:eastAsiaTheme="majorEastAsia" w:hAnsiTheme="majorHAnsi" w:cstheme="majorBidi"/>
+      <w:rFonts w:asciiTheme="majorHAnsi" w:cstheme="majorBidi" w:eastAsiaTheme="majorEastAsia" w:hAnsiTheme="majorHAnsi"/>
       <w:b w:val="0"/>
       <w:bCs w:val="0"/>
-      <w:color w:val="365F91" w:themeColor="accent1" w:themeShade="BF"/>
+      <w:color w:themeColor="accent1" w:themeShade="BF" w:val="365F91"/>
     </w:rPr>
   </w:style>
   <w:style w:type="paragraph" w:customStyle="1" w:styleId="SourceCode">

</xml_diff>